<commit_message>
Updated formatting of report
</commit_message>
<xml_diff>
--- a/CS143-lab3/lab3_writeup.docx
+++ b/CS143-lab3/lab3_writeup.docx
@@ -16,7 +16,10 @@
         </w:rPr>
       </w:pPr>
       <w:r>
-        <w:rPr/>
+        <w:rPr>
+          <w:sz w:val="22"/>
+          <w:szCs w:val="22"/>
+        </w:rPr>
         <w:t>CS 143 Lab 3 Writeup</w:t>
       </w:r>
       <w:r/>
@@ -26,34 +29,43 @@
         <w:pStyle w:val="Normal"/>
         <w:spacing w:lineRule="auto" w:line="240"/>
         <w:rPr>
-          <w:sz w:val="24"/>
-          <w:sz w:val="24"/>
-          <w:szCs w:val="24"/>
-          <w:rFonts w:ascii="Liberation Serif" w:hAnsi="Liberation Serif" w:eastAsia="Droid Sans Fallback" w:cs="FreeSans"/>
-          <w:color w:val="00000A"/>
-          <w:lang w:val="en-US" w:eastAsia="zh-CN" w:bidi="hi-IN"/>
-        </w:rPr>
-      </w:pPr>
-      <w:r>
-        <w:rPr/>
-      </w:r>
-      <w:r/>
-    </w:p>
-    <w:p>
-      <w:pPr>
-        <w:pStyle w:val="Normal"/>
-        <w:spacing w:lineRule="auto" w:line="240"/>
-        <w:rPr>
-          <w:sz w:val="24"/>
-          <w:sz w:val="24"/>
-          <w:szCs w:val="24"/>
-          <w:rFonts w:ascii="Liberation Serif" w:hAnsi="Liberation Serif" w:eastAsia="Droid Sans Fallback" w:cs="FreeSans"/>
-          <w:color w:val="00000A"/>
-          <w:lang w:val="en-US" w:eastAsia="zh-CN" w:bidi="hi-IN"/>
-        </w:rPr>
-      </w:pPr>
-      <w:r>
-        <w:rPr/>
+          <w:sz w:val="22"/>
+          <w:sz w:val="22"/>
+          <w:szCs w:val="22"/>
+          <w:rFonts w:ascii="Liberation Serif" w:hAnsi="Liberation Serif" w:eastAsia="Droid Sans Fallback" w:cs="FreeSans"/>
+          <w:color w:val="00000A"/>
+          <w:lang w:val="en-US" w:eastAsia="zh-CN" w:bidi="hi-IN"/>
+        </w:rPr>
+      </w:pPr>
+      <w:r>
+        <w:rPr>
+          <w:rFonts w:eastAsia="Droid Sans Fallback" w:cs="FreeSans"/>
+          <w:color w:val="00000A"/>
+          <w:sz w:val="22"/>
+          <w:szCs w:val="22"/>
+          <w:lang w:val="en-US" w:eastAsia="zh-CN" w:bidi="hi-IN"/>
+        </w:rPr>
+      </w:r>
+      <w:r/>
+    </w:p>
+    <w:p>
+      <w:pPr>
+        <w:pStyle w:val="Normal"/>
+        <w:spacing w:lineRule="auto" w:line="240"/>
+        <w:rPr>
+          <w:sz w:val="24"/>
+          <w:sz w:val="24"/>
+          <w:szCs w:val="24"/>
+          <w:rFonts w:ascii="Liberation Serif" w:hAnsi="Liberation Serif" w:eastAsia="Droid Sans Fallback" w:cs="FreeSans"/>
+          <w:color w:val="00000A"/>
+          <w:lang w:val="en-US" w:eastAsia="zh-CN" w:bidi="hi-IN"/>
+        </w:rPr>
+      </w:pPr>
+      <w:r>
+        <w:rPr>
+          <w:sz w:val="22"/>
+          <w:szCs w:val="22"/>
+        </w:rPr>
         <w:t>Nathan Fischer, #804180060</w:t>
       </w:r>
       <w:r/>
@@ -72,7 +84,10 @@
         </w:rPr>
       </w:pPr>
       <w:r>
-        <w:rPr/>
+        <w:rPr>
+          <w:sz w:val="22"/>
+          <w:szCs w:val="22"/>
+        </w:rPr>
         <w:t>Jimmy Vo, #004177090</w:t>
       </w:r>
       <w:r/>
@@ -82,34 +97,43 @@
         <w:pStyle w:val="Normal"/>
         <w:spacing w:lineRule="auto" w:line="240"/>
         <w:rPr>
-          <w:sz w:val="24"/>
-          <w:sz w:val="24"/>
-          <w:szCs w:val="24"/>
-          <w:rFonts w:ascii="Liberation Serif" w:hAnsi="Liberation Serif" w:eastAsia="Droid Sans Fallback" w:cs="FreeSans"/>
-          <w:color w:val="00000A"/>
-          <w:lang w:val="en-US" w:eastAsia="zh-CN" w:bidi="hi-IN"/>
-        </w:rPr>
-      </w:pPr>
-      <w:r>
-        <w:rPr/>
-      </w:r>
-      <w:r/>
-    </w:p>
-    <w:p>
-      <w:pPr>
-        <w:pStyle w:val="Normal"/>
-        <w:spacing w:lineRule="auto" w:line="240"/>
-        <w:rPr>
-          <w:sz w:val="24"/>
-          <w:sz w:val="24"/>
-          <w:szCs w:val="24"/>
-          <w:rFonts w:ascii="Liberation Serif" w:hAnsi="Liberation Serif" w:eastAsia="Droid Sans Fallback" w:cs="FreeSans"/>
-          <w:color w:val="00000A"/>
-          <w:lang w:val="en-US" w:eastAsia="zh-CN" w:bidi="hi-IN"/>
-        </w:rPr>
-      </w:pPr>
-      <w:r>
-        <w:rPr/>
+          <w:sz w:val="22"/>
+          <w:sz w:val="22"/>
+          <w:szCs w:val="22"/>
+          <w:rFonts w:ascii="Liberation Serif" w:hAnsi="Liberation Serif" w:eastAsia="Droid Sans Fallback" w:cs="FreeSans"/>
+          <w:color w:val="00000A"/>
+          <w:lang w:val="en-US" w:eastAsia="zh-CN" w:bidi="hi-IN"/>
+        </w:rPr>
+      </w:pPr>
+      <w:r>
+        <w:rPr>
+          <w:rFonts w:eastAsia="Droid Sans Fallback" w:cs="FreeSans"/>
+          <w:color w:val="00000A"/>
+          <w:sz w:val="22"/>
+          <w:szCs w:val="22"/>
+          <w:lang w:val="en-US" w:eastAsia="zh-CN" w:bidi="hi-IN"/>
+        </w:rPr>
+      </w:r>
+      <w:r/>
+    </w:p>
+    <w:p>
+      <w:pPr>
+        <w:pStyle w:val="Normal"/>
+        <w:spacing w:lineRule="auto" w:line="240"/>
+        <w:rPr>
+          <w:sz w:val="24"/>
+          <w:sz w:val="24"/>
+          <w:szCs w:val="24"/>
+          <w:rFonts w:ascii="Liberation Serif" w:hAnsi="Liberation Serif" w:eastAsia="Droid Sans Fallback" w:cs="FreeSans"/>
+          <w:color w:val="00000A"/>
+          <w:lang w:val="en-US" w:eastAsia="zh-CN" w:bidi="hi-IN"/>
+        </w:rPr>
+      </w:pPr>
+      <w:r>
+        <w:rPr>
+          <w:sz w:val="22"/>
+          <w:szCs w:val="22"/>
+        </w:rPr>
         <w:t>For this lab, we will be using 1 slip day. Because we used 2 slip days for</w:t>
       </w:r>
       <w:r/>
@@ -128,7 +152,10 @@
         </w:rPr>
       </w:pPr>
       <w:r>
-        <w:rPr/>
+        <w:rPr>
+          <w:sz w:val="22"/>
+          <w:szCs w:val="22"/>
+        </w:rPr>
         <w:t>lab 1, and 1 slip day for lab 2, this is our final slip day.</w:t>
       </w:r>
       <w:r/>
@@ -138,221 +165,133 @@
         <w:pStyle w:val="Normal"/>
         <w:spacing w:lineRule="auto" w:line="240"/>
         <w:rPr>
-          <w:sz w:val="24"/>
-          <w:sz w:val="24"/>
-          <w:szCs w:val="24"/>
-          <w:rFonts w:ascii="Liberation Serif" w:hAnsi="Liberation Serif" w:eastAsia="Droid Sans Fallback" w:cs="FreeSans"/>
-          <w:color w:val="00000A"/>
-          <w:lang w:val="en-US" w:eastAsia="zh-CN" w:bidi="hi-IN"/>
-        </w:rPr>
-      </w:pPr>
-      <w:r>
-        <w:rPr/>
-      </w:r>
-      <w:r/>
-    </w:p>
-    <w:p>
-      <w:pPr>
-        <w:pStyle w:val="Normal"/>
-        <w:spacing w:lineRule="auto" w:line="240"/>
-        <w:rPr>
-          <w:sz w:val="24"/>
-          <w:sz w:val="24"/>
-          <w:szCs w:val="24"/>
-          <w:rFonts w:ascii="Liberation Serif" w:hAnsi="Liberation Serif" w:eastAsia="Droid Sans Fallback" w:cs="FreeSans"/>
-          <w:color w:val="00000A"/>
-          <w:lang w:val="en-US" w:eastAsia="zh-CN" w:bidi="hi-IN"/>
-        </w:rPr>
-      </w:pPr>
-      <w:r>
-        <w:rPr/>
-        <w:t>Design decisions</w:t>
-      </w:r>
-      <w:r/>
-    </w:p>
-    <w:p>
-      <w:pPr>
-        <w:pStyle w:val="Normal"/>
-        <w:spacing w:lineRule="auto" w:line="240"/>
-        <w:rPr>
-          <w:sz w:val="24"/>
-          <w:sz w:val="24"/>
-          <w:szCs w:val="24"/>
-          <w:rFonts w:ascii="Liberation Serif" w:hAnsi="Liberation Serif" w:eastAsia="Droid Sans Fallback" w:cs="FreeSans"/>
-          <w:color w:val="00000A"/>
-          <w:lang w:val="en-US" w:eastAsia="zh-CN" w:bidi="hi-IN"/>
-        </w:rPr>
-      </w:pPr>
-      <w:r>
-        <w:rPr/>
-        <w:t>----------------</w:t>
-      </w:r>
-      <w:r/>
-    </w:p>
-    <w:p>
-      <w:pPr>
-        <w:pStyle w:val="Normal"/>
-        <w:spacing w:lineRule="auto" w:line="240"/>
-        <w:rPr>
-          <w:sz w:val="24"/>
-          <w:sz w:val="24"/>
-          <w:szCs w:val="24"/>
-          <w:rFonts w:ascii="Liberation Serif" w:hAnsi="Liberation Serif" w:eastAsia="Droid Sans Fallback" w:cs="FreeSans"/>
-          <w:color w:val="00000A"/>
-          <w:lang w:val="en-US" w:eastAsia="zh-CN" w:bidi="hi-IN"/>
-        </w:rPr>
-      </w:pPr>
-      <w:r>
-        <w:rPr/>
-        <w:t>For selectivity estimation, we followed the guidelines in the spec. 30% was the default value used.</w:t>
-      </w:r>
-      <w:r/>
-    </w:p>
-    <w:p>
-      <w:pPr>
-        <w:pStyle w:val="Normal"/>
-        <w:spacing w:lineRule="auto" w:line="240"/>
-        <w:rPr>
-          <w:sz w:val="24"/>
-          <w:sz w:val="24"/>
-          <w:szCs w:val="24"/>
-          <w:rFonts w:ascii="Liberation Serif" w:hAnsi="Liberation Serif" w:eastAsia="Droid Sans Fallback" w:cs="FreeSans"/>
-          <w:color w:val="00000A"/>
-          <w:lang w:val="en-US" w:eastAsia="zh-CN" w:bidi="hi-IN"/>
-        </w:rPr>
-      </w:pPr>
-      <w:r>
-        <w:rPr/>
-      </w:r>
-      <w:r/>
-    </w:p>
-    <w:p>
-      <w:pPr>
-        <w:pStyle w:val="Normal"/>
-        <w:spacing w:lineRule="auto" w:line="240"/>
-        <w:rPr>
-          <w:sz w:val="24"/>
-          <w:sz w:val="24"/>
-          <w:szCs w:val="24"/>
-          <w:rFonts w:ascii="Liberation Serif" w:hAnsi="Liberation Serif" w:eastAsia="Droid Sans Fallback" w:cs="FreeSans"/>
-          <w:color w:val="00000A"/>
-          <w:lang w:val="en-US" w:eastAsia="zh-CN" w:bidi="hi-IN"/>
-        </w:rPr>
-      </w:pPr>
-      <w:r>
-        <w:rPr/>
-        <w:t>Joins were also ordered as recommended in the spec.</w:t>
-      </w:r>
-      <w:r/>
-    </w:p>
-    <w:p>
-      <w:pPr>
-        <w:pStyle w:val="Normal"/>
-        <w:spacing w:lineRule="auto" w:line="240"/>
-        <w:rPr>
-          <w:sz w:val="24"/>
-          <w:sz w:val="24"/>
-          <w:szCs w:val="24"/>
-          <w:rFonts w:ascii="Liberation Serif" w:hAnsi="Liberation Serif" w:eastAsia="Droid Sans Fallback" w:cs="FreeSans"/>
-          <w:color w:val="00000A"/>
-          <w:lang w:val="en-US" w:eastAsia="zh-CN" w:bidi="hi-IN"/>
-        </w:rPr>
-      </w:pPr>
-      <w:r>
-        <w:rPr/>
-      </w:r>
-      <w:r/>
-    </w:p>
-    <w:p>
-      <w:pPr>
-        <w:pStyle w:val="Normal"/>
-        <w:spacing w:lineRule="auto" w:line="240"/>
-        <w:rPr>
-          <w:sz w:val="24"/>
-          <w:sz w:val="24"/>
-          <w:szCs w:val="24"/>
-          <w:rFonts w:ascii="Liberation Serif" w:hAnsi="Liberation Serif" w:eastAsia="Droid Sans Fallback" w:cs="FreeSans"/>
-          <w:color w:val="00000A"/>
-          <w:lang w:val="en-US" w:eastAsia="zh-CN" w:bidi="hi-IN"/>
-        </w:rPr>
-      </w:pPr>
-      <w:r>
-        <w:rPr/>
-        <w:t>We did not implement any bonus exercises.</w:t>
-      </w:r>
-      <w:r/>
-    </w:p>
-    <w:p>
-      <w:pPr>
-        <w:pStyle w:val="Normal"/>
-        <w:spacing w:lineRule="auto" w:line="240"/>
-        <w:rPr>
-          <w:sz w:val="24"/>
-          <w:sz w:val="24"/>
-          <w:szCs w:val="24"/>
-          <w:rFonts w:ascii="Liberation Serif" w:hAnsi="Liberation Serif" w:eastAsia="Droid Sans Fallback" w:cs="FreeSans"/>
-          <w:color w:val="00000A"/>
-          <w:lang w:val="en-US" w:eastAsia="zh-CN" w:bidi="hi-IN"/>
-        </w:rPr>
-      </w:pPr>
-      <w:r>
-        <w:rPr/>
-      </w:r>
-      <w:r/>
-    </w:p>
-    <w:p>
-      <w:pPr>
-        <w:pStyle w:val="Normal"/>
-        <w:spacing w:lineRule="auto" w:line="240"/>
-        <w:rPr>
-          <w:sz w:val="24"/>
-          <w:sz w:val="24"/>
-          <w:szCs w:val="24"/>
-          <w:rFonts w:ascii="Liberation Serif" w:hAnsi="Liberation Serif" w:eastAsia="Droid Sans Fallback" w:cs="FreeSans"/>
-          <w:color w:val="00000A"/>
-          <w:lang w:val="en-US" w:eastAsia="zh-CN" w:bidi="hi-IN"/>
-        </w:rPr>
-      </w:pPr>
-      <w:r>
-        <w:rPr/>
-        <w:t>Changes to the API</w:t>
-      </w:r>
-      <w:r/>
-    </w:p>
-    <w:p>
-      <w:pPr>
-        <w:pStyle w:val="Normal"/>
-        <w:spacing w:lineRule="auto" w:line="240"/>
-        <w:rPr>
-          <w:sz w:val="24"/>
-          <w:sz w:val="24"/>
-          <w:szCs w:val="24"/>
-          <w:rFonts w:ascii="Liberation Serif" w:hAnsi="Liberation Serif" w:eastAsia="Droid Sans Fallback" w:cs="FreeSans"/>
-          <w:color w:val="00000A"/>
-          <w:lang w:val="en-US" w:eastAsia="zh-CN" w:bidi="hi-IN"/>
-        </w:rPr>
-      </w:pPr>
-      <w:r>
-        <w:rPr/>
-        <w:t>------------------</w:t>
-      </w:r>
-      <w:r/>
-    </w:p>
-    <w:p>
-      <w:pPr>
-        <w:pStyle w:val="Normal"/>
-        <w:spacing w:lineRule="auto" w:line="240"/>
-        <w:rPr>
-          <w:sz w:val="24"/>
-          <w:sz w:val="24"/>
-          <w:szCs w:val="24"/>
-          <w:rFonts w:ascii="Liberation Serif" w:hAnsi="Liberation Serif" w:eastAsia="Droid Sans Fallback" w:cs="FreeSans"/>
-          <w:color w:val="00000A"/>
-          <w:lang w:val="en-US" w:eastAsia="zh-CN" w:bidi="hi-IN"/>
-        </w:rPr>
-      </w:pPr>
-      <w:r>
-        <w:rPr/>
+          <w:sz w:val="22"/>
+          <w:sz w:val="22"/>
+          <w:szCs w:val="22"/>
+          <w:rFonts w:ascii="Liberation Serif" w:hAnsi="Liberation Serif" w:eastAsia="Droid Sans Fallback" w:cs="FreeSans"/>
+          <w:color w:val="00000A"/>
+          <w:lang w:val="en-US" w:eastAsia="zh-CN" w:bidi="hi-IN"/>
+        </w:rPr>
+      </w:pPr>
+      <w:r>
+        <w:rPr>
+          <w:rFonts w:eastAsia="Droid Sans Fallback" w:cs="FreeSans"/>
+          <w:color w:val="00000A"/>
+          <w:sz w:val="22"/>
+          <w:szCs w:val="22"/>
+          <w:lang w:val="en-US" w:eastAsia="zh-CN" w:bidi="hi-IN"/>
+        </w:rPr>
+      </w:r>
+      <w:r/>
+    </w:p>
+    <w:p>
+      <w:pPr>
+        <w:pStyle w:val="Normal"/>
+        <w:spacing w:lineRule="auto" w:line="240"/>
+        <w:rPr>
+          <w:sz w:val="22"/>
+          <w:sz w:val="22"/>
+          <w:szCs w:val="22"/>
+          <w:rFonts w:ascii="Liberation Serif" w:hAnsi="Liberation Serif" w:eastAsia="Droid Sans Fallback" w:cs="FreeSans"/>
+          <w:color w:val="00000A"/>
+          <w:lang w:val="en-US" w:eastAsia="zh-CN" w:bidi="hi-IN"/>
+        </w:rPr>
+      </w:pPr>
+      <w:r>
+        <w:rPr>
+          <w:sz w:val="22"/>
+          <w:szCs w:val="22"/>
+        </w:rPr>
+        <w:t>Design decisions:</w:t>
+      </w:r>
+      <w:r/>
+    </w:p>
+    <w:p>
+      <w:pPr>
+        <w:pStyle w:val="Normal"/>
+        <w:spacing w:lineRule="auto" w:line="240"/>
+        <w:rPr>
+          <w:sz w:val="22"/>
+          <w:sz w:val="22"/>
+          <w:szCs w:val="22"/>
+          <w:rFonts w:ascii="Liberation Serif" w:hAnsi="Liberation Serif" w:eastAsia="Droid Sans Fallback" w:cs="FreeSans"/>
+          <w:color w:val="00000A"/>
+          <w:lang w:val="en-US" w:eastAsia="zh-CN" w:bidi="hi-IN"/>
+        </w:rPr>
+      </w:pPr>
+      <w:r>
+        <w:rPr>
+          <w:sz w:val="22"/>
+          <w:szCs w:val="22"/>
+        </w:rPr>
+        <w:t>For selectivity estimation, we followed the guidelines in the spec. 30% was the default value used. Joins were also ordered as recommended in the spec. We did not implement any bonus exercises.</w:t>
+      </w:r>
+      <w:r/>
+    </w:p>
+    <w:p>
+      <w:pPr>
+        <w:pStyle w:val="Normal"/>
+        <w:spacing w:lineRule="auto" w:line="240"/>
+        <w:rPr>
+          <w:sz w:val="22"/>
+          <w:sz w:val="22"/>
+          <w:szCs w:val="22"/>
+          <w:rFonts w:ascii="Liberation Serif" w:hAnsi="Liberation Serif" w:eastAsia="Droid Sans Fallback" w:cs="FreeSans"/>
+          <w:color w:val="00000A"/>
+          <w:lang w:val="en-US" w:eastAsia="zh-CN" w:bidi="hi-IN"/>
+        </w:rPr>
+      </w:pPr>
+      <w:r>
+        <w:rPr>
+          <w:rFonts w:eastAsia="Droid Sans Fallback" w:cs="FreeSans"/>
+          <w:color w:val="00000A"/>
+          <w:sz w:val="22"/>
+          <w:szCs w:val="22"/>
+          <w:lang w:val="en-US" w:eastAsia="zh-CN" w:bidi="hi-IN"/>
+        </w:rPr>
+      </w:r>
+      <w:r/>
+    </w:p>
+    <w:p>
+      <w:pPr>
+        <w:pStyle w:val="Normal"/>
+        <w:spacing w:lineRule="auto" w:line="240"/>
+        <w:rPr>
+          <w:sz w:val="22"/>
+          <w:sz w:val="22"/>
+          <w:szCs w:val="22"/>
+          <w:rFonts w:ascii="Liberation Serif" w:hAnsi="Liberation Serif" w:eastAsia="Droid Sans Fallback" w:cs="FreeSans"/>
+          <w:color w:val="00000A"/>
+          <w:lang w:val="en-US" w:eastAsia="zh-CN" w:bidi="hi-IN"/>
+        </w:rPr>
+      </w:pPr>
+      <w:r>
+        <w:rPr>
+          <w:sz w:val="22"/>
+          <w:szCs w:val="22"/>
+        </w:rPr>
+        <w:t>Changes to the API:</w:t>
+      </w:r>
+      <w:r/>
+    </w:p>
+    <w:p>
+      <w:pPr>
+        <w:pStyle w:val="Normal"/>
+        <w:spacing w:lineRule="auto" w:line="240"/>
+        <w:rPr>
+          <w:sz w:val="24"/>
+          <w:sz w:val="24"/>
+          <w:szCs w:val="24"/>
+          <w:rFonts w:ascii="Liberation Serif" w:hAnsi="Liberation Serif" w:eastAsia="Droid Sans Fallback" w:cs="FreeSans"/>
+          <w:color w:val="00000A"/>
+          <w:lang w:val="en-US" w:eastAsia="zh-CN" w:bidi="hi-IN"/>
+        </w:rPr>
+      </w:pPr>
+      <w:r>
+        <w:rPr>
+          <w:sz w:val="22"/>
+          <w:szCs w:val="22"/>
+        </w:rPr>
         <w:t>We did not make any notable changes to the API that were not already made</w:t>
       </w:r>
       <w:r/>
@@ -371,7 +310,10 @@
         </w:rPr>
       </w:pPr>
       <w:r>
-        <w:rPr/>
+        <w:rPr>
+          <w:sz w:val="22"/>
+          <w:szCs w:val="22"/>
+        </w:rPr>
         <w:t>during lab 1. We only filled out skeleton functions.</w:t>
       </w:r>
       <w:r/>
@@ -381,222 +323,155 @@
         <w:pStyle w:val="Normal"/>
         <w:spacing w:lineRule="auto" w:line="240"/>
         <w:rPr>
-          <w:sz w:val="24"/>
-          <w:sz w:val="24"/>
-          <w:szCs w:val="24"/>
-          <w:rFonts w:ascii="Liberation Serif" w:hAnsi="Liberation Serif" w:eastAsia="Droid Sans Fallback" w:cs="FreeSans"/>
-          <w:color w:val="00000A"/>
-          <w:lang w:val="en-US" w:eastAsia="zh-CN" w:bidi="hi-IN"/>
-        </w:rPr>
-      </w:pPr>
-      <w:r>
-        <w:rPr/>
-      </w:r>
-      <w:r/>
-    </w:p>
-    <w:p>
-      <w:pPr>
-        <w:pStyle w:val="Normal"/>
-        <w:spacing w:lineRule="auto" w:line="240"/>
-        <w:rPr>
-          <w:sz w:val="24"/>
-          <w:sz w:val="24"/>
-          <w:szCs w:val="24"/>
-          <w:rFonts w:ascii="Liberation Serif" w:hAnsi="Liberation Serif" w:eastAsia="Droid Sans Fallback" w:cs="FreeSans"/>
-          <w:color w:val="00000A"/>
-          <w:lang w:val="en-US" w:eastAsia="zh-CN" w:bidi="hi-IN"/>
-        </w:rPr>
-      </w:pPr>
-      <w:r>
-        <w:rPr/>
-        <w:t>Missing or incomplete code</w:t>
-      </w:r>
-      <w:r/>
-    </w:p>
-    <w:p>
-      <w:pPr>
-        <w:pStyle w:val="Normal"/>
-        <w:spacing w:lineRule="auto" w:line="240"/>
-        <w:rPr>
-          <w:sz w:val="24"/>
-          <w:sz w:val="24"/>
-          <w:szCs w:val="24"/>
-          <w:rFonts w:ascii="Liberation Serif" w:hAnsi="Liberation Serif" w:eastAsia="Droid Sans Fallback" w:cs="FreeSans"/>
-          <w:color w:val="00000A"/>
-          <w:lang w:val="en-US" w:eastAsia="zh-CN" w:bidi="hi-IN"/>
-        </w:rPr>
-      </w:pPr>
-      <w:r>
-        <w:rPr/>
-        <w:t>--------------------------</w:t>
-      </w:r>
-      <w:r/>
-    </w:p>
-    <w:p>
-      <w:pPr>
-        <w:pStyle w:val="Normal"/>
-        <w:spacing w:lineRule="auto" w:line="240"/>
-        <w:rPr>
-          <w:sz w:val="24"/>
-          <w:sz w:val="24"/>
-          <w:szCs w:val="24"/>
-          <w:rFonts w:ascii="Liberation Serif" w:hAnsi="Liberation Serif" w:eastAsia="Droid Sans Fallback" w:cs="FreeSans"/>
-          <w:color w:val="00000A"/>
-          <w:lang w:val="en-US" w:eastAsia="zh-CN" w:bidi="hi-IN"/>
-        </w:rPr>
-      </w:pPr>
-      <w:r>
-        <w:rPr/>
-        <w:t>We have no incomplete or missing code to the best of our knowledge.</w:t>
-      </w:r>
-      <w:r/>
-    </w:p>
-    <w:p>
-      <w:pPr>
-        <w:pStyle w:val="Normal"/>
-        <w:spacing w:lineRule="auto" w:line="240"/>
-        <w:rPr>
-          <w:sz w:val="24"/>
-          <w:sz w:val="24"/>
-          <w:szCs w:val="24"/>
-          <w:rFonts w:ascii="Liberation Serif" w:hAnsi="Liberation Serif" w:eastAsia="Droid Sans Fallback" w:cs="FreeSans"/>
-          <w:color w:val="00000A"/>
-          <w:lang w:val="en-US" w:eastAsia="zh-CN" w:bidi="hi-IN"/>
-        </w:rPr>
-      </w:pPr>
-      <w:r>
-        <w:rPr/>
-      </w:r>
-      <w:r/>
-    </w:p>
-    <w:p>
-      <w:pPr>
-        <w:pStyle w:val="Normal"/>
-        <w:spacing w:lineRule="auto" w:line="240"/>
-        <w:rPr>
-          <w:sz w:val="24"/>
-          <w:sz w:val="24"/>
-          <w:szCs w:val="24"/>
-          <w:rFonts w:ascii="Liberation Serif" w:hAnsi="Liberation Serif" w:eastAsia="Droid Sans Fallback" w:cs="FreeSans"/>
-          <w:color w:val="00000A"/>
-          <w:lang w:val="en-US" w:eastAsia="zh-CN" w:bidi="hi-IN"/>
-        </w:rPr>
-      </w:pPr>
-      <w:r>
-        <w:rPr/>
-        <w:t>We were able to pass all tests and systemtests for this lab. The query evaluation passes as well.</w:t>
-      </w:r>
-      <w:r/>
-    </w:p>
-    <w:p>
-      <w:pPr>
-        <w:pStyle w:val="Normal"/>
-        <w:spacing w:lineRule="auto" w:line="240"/>
-        <w:rPr>
-          <w:sz w:val="24"/>
-          <w:sz w:val="24"/>
-          <w:szCs w:val="24"/>
-          <w:rFonts w:ascii="Liberation Serif" w:hAnsi="Liberation Serif" w:eastAsia="Droid Sans Fallback" w:cs="FreeSans"/>
-          <w:color w:val="00000A"/>
-          <w:lang w:val="en-US" w:eastAsia="zh-CN" w:bidi="hi-IN"/>
-        </w:rPr>
-      </w:pPr>
-      <w:r>
-        <w:rPr/>
-      </w:r>
-      <w:r/>
-    </w:p>
-    <w:p>
-      <w:pPr>
-        <w:pStyle w:val="Normal"/>
-        <w:spacing w:lineRule="auto" w:line="240"/>
-        <w:rPr>
-          <w:sz w:val="24"/>
-          <w:sz w:val="24"/>
-          <w:szCs w:val="24"/>
-          <w:rFonts w:ascii="Liberation Serif" w:hAnsi="Liberation Serif" w:eastAsia="Droid Sans Fallback" w:cs="FreeSans"/>
-          <w:color w:val="00000A"/>
-          <w:lang w:val="en-US" w:eastAsia="zh-CN" w:bidi="hi-IN"/>
-        </w:rPr>
-      </w:pPr>
-      <w:r>
-        <w:rPr/>
-        <w:t>Time spent on the project</w:t>
-      </w:r>
-      <w:r/>
-    </w:p>
-    <w:p>
-      <w:pPr>
-        <w:pStyle w:val="Normal"/>
-        <w:spacing w:lineRule="auto" w:line="240"/>
-        <w:rPr>
-          <w:sz w:val="24"/>
-          <w:sz w:val="24"/>
-          <w:szCs w:val="24"/>
-          <w:rFonts w:ascii="Liberation Serif" w:hAnsi="Liberation Serif" w:eastAsia="Droid Sans Fallback" w:cs="FreeSans"/>
-          <w:color w:val="00000A"/>
-          <w:lang w:val="en-US" w:eastAsia="zh-CN" w:bidi="hi-IN"/>
-        </w:rPr>
-      </w:pPr>
-      <w:r>
-        <w:rPr/>
-        <w:t>-------------------------</w:t>
-      </w:r>
-      <w:r/>
-    </w:p>
-    <w:p>
-      <w:pPr>
-        <w:pStyle w:val="Normal"/>
-        <w:spacing w:lineRule="auto" w:line="240"/>
-        <w:rPr>
-          <w:sz w:val="24"/>
-          <w:sz w:val="24"/>
-          <w:szCs w:val="24"/>
-          <w:rFonts w:ascii="Liberation Serif" w:hAnsi="Liberation Serif" w:eastAsia="Droid Sans Fallback" w:cs="FreeSans"/>
-          <w:color w:val="00000A"/>
-          <w:lang w:val="en-US" w:eastAsia="zh-CN" w:bidi="hi-IN"/>
-        </w:rPr>
-      </w:pPr>
-      <w:r>
-        <w:rPr/>
-        <w:t>The total time spent was about 8 hours.</w:t>
-      </w:r>
-      <w:r/>
-    </w:p>
-    <w:p>
-      <w:pPr>
-        <w:pStyle w:val="Normal"/>
-        <w:spacing w:lineRule="auto" w:line="240"/>
-        <w:rPr>
-          <w:sz w:val="24"/>
-          <w:sz w:val="24"/>
-          <w:szCs w:val="24"/>
-          <w:rFonts w:ascii="Liberation Serif" w:hAnsi="Liberation Serif" w:eastAsia="Droid Sans Fallback" w:cs="FreeSans"/>
-          <w:color w:val="00000A"/>
-          <w:lang w:val="en-US" w:eastAsia="zh-CN" w:bidi="hi-IN"/>
-        </w:rPr>
-      </w:pPr>
-      <w:r>
-        <w:rPr/>
-        <w:t>No aspects of the lab were unreasonably challenging. The biggest challenge was locating a bug in SeqScan where table aliases were not prepended to column names</w:t>
-      </w:r>
-      <w:r/>
-    </w:p>
-    <w:p>
-      <w:pPr>
-        <w:pStyle w:val="Normal"/>
-        <w:spacing w:lineRule="auto" w:line="240"/>
-        <w:rPr>
-          <w:sz w:val="24"/>
-          <w:sz w:val="24"/>
-          <w:szCs w:val="24"/>
-          <w:rFonts w:ascii="Liberation Serif" w:hAnsi="Liberation Serif" w:eastAsia="Droid Sans Fallback" w:cs="FreeSans"/>
-          <w:color w:val="00000A"/>
-          <w:lang w:val="en-US" w:eastAsia="zh-CN" w:bidi="hi-IN"/>
-        </w:rPr>
-      </w:pPr>
-      <w:r>
-        <w:rPr/>
+          <w:sz w:val="22"/>
+          <w:sz w:val="22"/>
+          <w:szCs w:val="22"/>
+          <w:rFonts w:ascii="Liberation Serif" w:hAnsi="Liberation Serif" w:eastAsia="Droid Sans Fallback" w:cs="FreeSans"/>
+          <w:color w:val="00000A"/>
+          <w:lang w:val="en-US" w:eastAsia="zh-CN" w:bidi="hi-IN"/>
+        </w:rPr>
+      </w:pPr>
+      <w:r>
+        <w:rPr>
+          <w:rFonts w:eastAsia="Droid Sans Fallback" w:cs="FreeSans"/>
+          <w:color w:val="00000A"/>
+          <w:sz w:val="22"/>
+          <w:szCs w:val="22"/>
+          <w:lang w:val="en-US" w:eastAsia="zh-CN" w:bidi="hi-IN"/>
+        </w:rPr>
+      </w:r>
+      <w:r/>
+    </w:p>
+    <w:p>
+      <w:pPr>
+        <w:pStyle w:val="Normal"/>
+        <w:spacing w:lineRule="auto" w:line="240"/>
+        <w:rPr>
+          <w:sz w:val="22"/>
+          <w:sz w:val="22"/>
+          <w:szCs w:val="22"/>
+          <w:rFonts w:ascii="Liberation Serif" w:hAnsi="Liberation Serif" w:eastAsia="Droid Sans Fallback" w:cs="FreeSans"/>
+          <w:color w:val="00000A"/>
+          <w:lang w:val="en-US" w:eastAsia="zh-CN" w:bidi="hi-IN"/>
+        </w:rPr>
+      </w:pPr>
+      <w:r>
+        <w:rPr>
+          <w:sz w:val="22"/>
+          <w:szCs w:val="22"/>
+        </w:rPr>
+        <w:t>Missing or incomplete code:</w:t>
+      </w:r>
+      <w:r/>
+    </w:p>
+    <w:p>
+      <w:pPr>
+        <w:pStyle w:val="Normal"/>
+        <w:spacing w:lineRule="auto" w:line="240"/>
+        <w:rPr>
+          <w:sz w:val="22"/>
+          <w:sz w:val="22"/>
+          <w:szCs w:val="22"/>
+          <w:rFonts w:ascii="Liberation Serif" w:hAnsi="Liberation Serif" w:eastAsia="Droid Sans Fallback" w:cs="FreeSans"/>
+          <w:color w:val="00000A"/>
+          <w:lang w:val="en-US" w:eastAsia="zh-CN" w:bidi="hi-IN"/>
+        </w:rPr>
+      </w:pPr>
+      <w:r>
+        <w:rPr>
+          <w:sz w:val="22"/>
+          <w:szCs w:val="22"/>
+        </w:rPr>
+        <w:t>We have no incomplete or missing code to the best of our knowledge. We were able to pass all tests and systemtests for this lab. The query evaluation passes as well.</w:t>
+      </w:r>
+      <w:r/>
+    </w:p>
+    <w:p>
+      <w:pPr>
+        <w:pStyle w:val="Normal"/>
+        <w:spacing w:lineRule="auto" w:line="240"/>
+        <w:rPr>
+          <w:sz w:val="22"/>
+          <w:sz w:val="22"/>
+          <w:szCs w:val="22"/>
+          <w:rFonts w:ascii="Liberation Serif" w:hAnsi="Liberation Serif" w:eastAsia="Droid Sans Fallback" w:cs="FreeSans"/>
+          <w:color w:val="00000A"/>
+          <w:lang w:val="en-US" w:eastAsia="zh-CN" w:bidi="hi-IN"/>
+        </w:rPr>
+      </w:pPr>
+      <w:r>
+        <w:rPr>
+          <w:sz w:val="22"/>
+          <w:szCs w:val="22"/>
+        </w:rPr>
+      </w:r>
+      <w:r/>
+    </w:p>
+    <w:p>
+      <w:pPr>
+        <w:pStyle w:val="Normal"/>
+        <w:spacing w:lineRule="auto" w:line="240"/>
+        <w:rPr>
+          <w:sz w:val="22"/>
+          <w:sz w:val="22"/>
+          <w:szCs w:val="22"/>
+          <w:rFonts w:ascii="Liberation Serif" w:hAnsi="Liberation Serif" w:eastAsia="Droid Sans Fallback" w:cs="FreeSans"/>
+          <w:color w:val="00000A"/>
+          <w:lang w:val="en-US" w:eastAsia="zh-CN" w:bidi="hi-IN"/>
+        </w:rPr>
+      </w:pPr>
+      <w:r>
+        <w:rPr>
+          <w:sz w:val="22"/>
+          <w:szCs w:val="22"/>
+        </w:rPr>
+        <w:t>Time spent on the project:</w:t>
+      </w:r>
+      <w:r/>
+    </w:p>
+    <w:p>
+      <w:pPr>
+        <w:pStyle w:val="Normal"/>
+        <w:spacing w:lineRule="auto" w:line="240"/>
+        <w:rPr>
+          <w:sz w:val="22"/>
+          <w:sz w:val="22"/>
+          <w:szCs w:val="22"/>
+          <w:rFonts w:ascii="Liberation Serif" w:hAnsi="Liberation Serif" w:eastAsia="Droid Sans Fallback" w:cs="FreeSans"/>
+          <w:color w:val="00000A"/>
+          <w:lang w:val="en-US" w:eastAsia="zh-CN" w:bidi="hi-IN"/>
+        </w:rPr>
+      </w:pPr>
+      <w:r>
+        <w:rPr>
+          <w:sz w:val="22"/>
+          <w:szCs w:val="22"/>
+        </w:rPr>
+        <w:t>The total time spent was about 8 hours. No aspects of the lab were unreasonably challenging. The biggest challenge was locating a bug in SeqScan where table aliases were not prepended to column names</w:t>
+      </w:r>
+      <w:r/>
+    </w:p>
+    <w:p>
+      <w:pPr>
+        <w:pStyle w:val="Normal"/>
+        <w:spacing w:lineRule="auto" w:line="240"/>
+        <w:rPr>
+          <w:sz w:val="22"/>
+          <w:sz w:val="22"/>
+          <w:szCs w:val="22"/>
+          <w:rFonts w:ascii="Liberation Serif" w:hAnsi="Liberation Serif" w:eastAsia="Droid Sans Fallback" w:cs="FreeSans"/>
+          <w:color w:val="00000A"/>
+          <w:lang w:val="en-US" w:eastAsia="zh-CN" w:bidi="hi-IN"/>
+        </w:rPr>
+      </w:pPr>
+      <w:r>
+        <w:rPr>
+          <w:rFonts w:eastAsia="Droid Sans Fallback" w:cs="FreeSans"/>
+          <w:color w:val="00000A"/>
+          <w:sz w:val="22"/>
+          <w:szCs w:val="22"/>
+          <w:lang w:val="en-US" w:eastAsia="zh-CN" w:bidi="hi-IN"/>
+        </w:rPr>
       </w:r>
       <w:r/>
     </w:p>
@@ -627,34 +502,43 @@
         <w:pStyle w:val="Normal"/>
         <w:spacing w:lineRule="auto" w:line="240"/>
         <w:rPr>
-          <w:sz w:val="24"/>
-          <w:sz w:val="24"/>
-          <w:szCs w:val="24"/>
-          <w:rFonts w:ascii="Liberation Serif" w:hAnsi="Liberation Serif" w:eastAsia="Droid Sans Fallback" w:cs="FreeSans"/>
-          <w:color w:val="00000A"/>
-          <w:lang w:val="en-US" w:eastAsia="zh-CN" w:bidi="hi-IN"/>
-        </w:rPr>
-      </w:pPr>
-      <w:r>
-        <w:rPr/>
-      </w:r>
-      <w:r/>
-    </w:p>
-    <w:p>
-      <w:pPr>
-        <w:pStyle w:val="Normal"/>
-        <w:spacing w:lineRule="auto" w:line="240"/>
-        <w:rPr>
-          <w:sz w:val="24"/>
-          <w:sz w:val="24"/>
-          <w:szCs w:val="24"/>
-          <w:rFonts w:ascii="Liberation Serif" w:hAnsi="Liberation Serif" w:eastAsia="Droid Sans Fallback" w:cs="FreeSans"/>
-          <w:color w:val="00000A"/>
-          <w:lang w:val="en-US" w:eastAsia="zh-CN" w:bidi="hi-IN"/>
-        </w:rPr>
-      </w:pPr>
-      <w:r>
-        <w:rPr/>
+          <w:sz w:val="22"/>
+          <w:sz w:val="22"/>
+          <w:szCs w:val="22"/>
+          <w:rFonts w:ascii="Liberation Serif" w:hAnsi="Liberation Serif" w:eastAsia="Droid Sans Fallback" w:cs="FreeSans"/>
+          <w:color w:val="00000A"/>
+          <w:lang w:val="en-US" w:eastAsia="zh-CN" w:bidi="hi-IN"/>
+        </w:rPr>
+      </w:pPr>
+      <w:r>
+        <w:rPr>
+          <w:rFonts w:eastAsia="Droid Sans Fallback" w:cs="FreeSans"/>
+          <w:color w:val="00000A"/>
+          <w:sz w:val="22"/>
+          <w:szCs w:val="22"/>
+          <w:lang w:val="en-US" w:eastAsia="zh-CN" w:bidi="hi-IN"/>
+        </w:rPr>
+      </w:r>
+      <w:r/>
+    </w:p>
+    <w:p>
+      <w:pPr>
+        <w:pStyle w:val="Normal"/>
+        <w:spacing w:lineRule="auto" w:line="240"/>
+        <w:rPr>
+          <w:sz w:val="24"/>
+          <w:sz w:val="24"/>
+          <w:szCs w:val="24"/>
+          <w:rFonts w:ascii="Liberation Serif" w:hAnsi="Liberation Serif" w:eastAsia="Droid Sans Fallback" w:cs="FreeSans"/>
+          <w:color w:val="00000A"/>
+          <w:lang w:val="en-US" w:eastAsia="zh-CN" w:bidi="hi-IN"/>
+        </w:rPr>
+      </w:pPr>
+      <w:r>
+        <w:rPr>
+          <w:sz w:val="22"/>
+          <w:szCs w:val="22"/>
+        </w:rPr>
         <w:t>Step 1: simpledb.Parser.main() and simpledb.Parser.start() simpledb.Parser.main() is the entry point for the SimpleDB system. It calls simpledb.Parser.start(). The latter performs three main actions:</w:t>
       </w:r>
       <w:r/>
@@ -673,7 +557,10 @@
         </w:rPr>
       </w:pPr>
       <w:r>
-        <w:rPr/>
+        <w:rPr>
+          <w:sz w:val="22"/>
+          <w:szCs w:val="22"/>
+        </w:rPr>
         <w:t>- It populates the SimpleDB catalog from the catalog text file provided by the user as argument (Database.getCatalog().loadSchema(argv[0]);).</w:t>
       </w:r>
       <w:r/>
@@ -692,7 +579,10 @@
         </w:rPr>
       </w:pPr>
       <w:r>
-        <w:rPr/>
+        <w:rPr>
+          <w:sz w:val="22"/>
+          <w:szCs w:val="22"/>
+        </w:rPr>
         <w:t>- For each table defined in the system catalog, it computes statistics over the data in the table by calling: TableStats.computeStatistics(), which then does: TableStats s = new TableStats(tableid, IOCOSTPERPAGE);</w:t>
       </w:r>
       <w:r/>
@@ -711,7 +601,10 @@
         </w:rPr>
       </w:pPr>
       <w:r>
-        <w:rPr/>
+        <w:rPr>
+          <w:sz w:val="22"/>
+          <w:szCs w:val="22"/>
+        </w:rPr>
         <w:t>- It processes the statements submitted by the user (processNextStatement(new ByteArrayInputStream(statementBytes));)</w:t>
       </w:r>
       <w:r/>
@@ -721,34 +614,43 @@
         <w:pStyle w:val="Normal"/>
         <w:spacing w:lineRule="auto" w:line="240"/>
         <w:rPr>
-          <w:sz w:val="24"/>
-          <w:sz w:val="24"/>
-          <w:szCs w:val="24"/>
-          <w:rFonts w:ascii="Liberation Serif" w:hAnsi="Liberation Serif" w:eastAsia="Droid Sans Fallback" w:cs="FreeSans"/>
-          <w:color w:val="00000A"/>
-          <w:lang w:val="en-US" w:eastAsia="zh-CN" w:bidi="hi-IN"/>
-        </w:rPr>
-      </w:pPr>
-      <w:r>
-        <w:rPr/>
-      </w:r>
-      <w:r/>
-    </w:p>
-    <w:p>
-      <w:pPr>
-        <w:pStyle w:val="Normal"/>
-        <w:spacing w:lineRule="auto" w:line="240"/>
-        <w:rPr>
-          <w:sz w:val="24"/>
-          <w:sz w:val="24"/>
-          <w:szCs w:val="24"/>
-          <w:rFonts w:ascii="Liberation Serif" w:hAnsi="Liberation Serif" w:eastAsia="Droid Sans Fallback" w:cs="FreeSans"/>
-          <w:color w:val="00000A"/>
-          <w:lang w:val="en-US" w:eastAsia="zh-CN" w:bidi="hi-IN"/>
-        </w:rPr>
-      </w:pPr>
-      <w:r>
-        <w:rPr/>
+          <w:sz w:val="22"/>
+          <w:sz w:val="22"/>
+          <w:szCs w:val="22"/>
+          <w:rFonts w:ascii="Liberation Serif" w:hAnsi="Liberation Serif" w:eastAsia="Droid Sans Fallback" w:cs="FreeSans"/>
+          <w:color w:val="00000A"/>
+          <w:lang w:val="en-US" w:eastAsia="zh-CN" w:bidi="hi-IN"/>
+        </w:rPr>
+      </w:pPr>
+      <w:r>
+        <w:rPr>
+          <w:rFonts w:eastAsia="Droid Sans Fallback" w:cs="FreeSans"/>
+          <w:color w:val="00000A"/>
+          <w:sz w:val="22"/>
+          <w:szCs w:val="22"/>
+          <w:lang w:val="en-US" w:eastAsia="zh-CN" w:bidi="hi-IN"/>
+        </w:rPr>
+      </w:r>
+      <w:r/>
+    </w:p>
+    <w:p>
+      <w:pPr>
+        <w:pStyle w:val="Normal"/>
+        <w:spacing w:lineRule="auto" w:line="240"/>
+        <w:rPr>
+          <w:sz w:val="24"/>
+          <w:sz w:val="24"/>
+          <w:szCs w:val="24"/>
+          <w:rFonts w:ascii="Liberation Serif" w:hAnsi="Liberation Serif" w:eastAsia="Droid Sans Fallback" w:cs="FreeSans"/>
+          <w:color w:val="00000A"/>
+          <w:lang w:val="en-US" w:eastAsia="zh-CN" w:bidi="hi-IN"/>
+        </w:rPr>
+      </w:pPr>
+      <w:r>
+        <w:rPr>
+          <w:sz w:val="22"/>
+          <w:szCs w:val="22"/>
+        </w:rPr>
         <w:t>Step 2: simpledb.Parser.processNextStatement() </w:t>
       </w:r>
       <w:r/>
@@ -767,7 +669,10 @@
         </w:rPr>
       </w:pPr>
       <w:r>
-        <w:rPr/>
+        <w:rPr>
+          <w:sz w:val="22"/>
+          <w:szCs w:val="22"/>
+        </w:rPr>
         <w:t>This method takes two key actions:</w:t>
       </w:r>
       <w:r/>
@@ -786,7 +691,10 @@
         </w:rPr>
       </w:pPr>
       <w:r>
-        <w:rPr/>
+        <w:rPr>
+          <w:sz w:val="22"/>
+          <w:szCs w:val="22"/>
+        </w:rPr>
         <w:t>- First, it gets a physical plan for the query by invoking handleQueryStatement((ZQuery)s);</w:t>
       </w:r>
       <w:r/>
@@ -805,7 +713,10 @@
         </w:rPr>
       </w:pPr>
       <w:r>
-        <w:rPr/>
+        <w:rPr>
+          <w:sz w:val="22"/>
+          <w:szCs w:val="22"/>
+        </w:rPr>
         <w:t>- Then it executes the query by calling query.execute();</w:t>
       </w:r>
       <w:r/>
@@ -815,34 +726,43 @@
         <w:pStyle w:val="Normal"/>
         <w:spacing w:lineRule="auto" w:line="240"/>
         <w:rPr>
-          <w:sz w:val="24"/>
-          <w:sz w:val="24"/>
-          <w:szCs w:val="24"/>
-          <w:rFonts w:ascii="Liberation Serif" w:hAnsi="Liberation Serif" w:eastAsia="Droid Sans Fallback" w:cs="FreeSans"/>
-          <w:color w:val="00000A"/>
-          <w:lang w:val="en-US" w:eastAsia="zh-CN" w:bidi="hi-IN"/>
-        </w:rPr>
-      </w:pPr>
-      <w:r>
-        <w:rPr/>
-      </w:r>
-      <w:r/>
-    </w:p>
-    <w:p>
-      <w:pPr>
-        <w:pStyle w:val="Normal"/>
-        <w:spacing w:lineRule="auto" w:line="240"/>
-        <w:rPr>
-          <w:sz w:val="24"/>
-          <w:sz w:val="24"/>
-          <w:szCs w:val="24"/>
-          <w:rFonts w:ascii="Liberation Serif" w:hAnsi="Liberation Serif" w:eastAsia="Droid Sans Fallback" w:cs="FreeSans"/>
-          <w:color w:val="00000A"/>
-          <w:lang w:val="en-US" w:eastAsia="zh-CN" w:bidi="hi-IN"/>
-        </w:rPr>
-      </w:pPr>
-      <w:r>
-        <w:rPr/>
+          <w:sz w:val="22"/>
+          <w:sz w:val="22"/>
+          <w:szCs w:val="22"/>
+          <w:rFonts w:ascii="Liberation Serif" w:hAnsi="Liberation Serif" w:eastAsia="Droid Sans Fallback" w:cs="FreeSans"/>
+          <w:color w:val="00000A"/>
+          <w:lang w:val="en-US" w:eastAsia="zh-CN" w:bidi="hi-IN"/>
+        </w:rPr>
+      </w:pPr>
+      <w:r>
+        <w:rPr>
+          <w:rFonts w:eastAsia="Droid Sans Fallback" w:cs="FreeSans"/>
+          <w:color w:val="00000A"/>
+          <w:sz w:val="22"/>
+          <w:szCs w:val="22"/>
+          <w:lang w:val="en-US" w:eastAsia="zh-CN" w:bidi="hi-IN"/>
+        </w:rPr>
+      </w:r>
+      <w:r/>
+    </w:p>
+    <w:p>
+      <w:pPr>
+        <w:pStyle w:val="Normal"/>
+        <w:spacing w:lineRule="auto" w:line="240"/>
+        <w:rPr>
+          <w:sz w:val="24"/>
+          <w:sz w:val="24"/>
+          <w:szCs w:val="24"/>
+          <w:rFonts w:ascii="Liberation Serif" w:hAnsi="Liberation Serif" w:eastAsia="Droid Sans Fallback" w:cs="FreeSans"/>
+          <w:color w:val="00000A"/>
+          <w:lang w:val="en-US" w:eastAsia="zh-CN" w:bidi="hi-IN"/>
+        </w:rPr>
+      </w:pPr>
+      <w:r>
+        <w:rPr>
+          <w:sz w:val="22"/>
+          <w:szCs w:val="22"/>
+        </w:rPr>
         <w:t>Step 3: simpledb.Parser.handleQueryStatement()</w:t>
       </w:r>
       <w:r/>
@@ -861,7 +781,10 @@
         </w:rPr>
       </w:pPr>
       <w:r>
-        <w:rPr/>
+        <w:rPr>
+          <w:sz w:val="22"/>
+          <w:szCs w:val="22"/>
+        </w:rPr>
         <w:t>- It makes a query from the tId.</w:t>
       </w:r>
       <w:r/>
@@ -880,7 +803,10 @@
         </w:rPr>
       </w:pPr>
       <w:r>
-        <w:rPr/>
+        <w:rPr>
+          <w:sz w:val="22"/>
+          <w:szCs w:val="22"/>
+        </w:rPr>
         <w:t>- After building a logical plan, it calls “physicalPlan” to find the most optimal plan.</w:t>
       </w:r>
       <w:r/>
@@ -890,34 +816,43 @@
         <w:pStyle w:val="Normal"/>
         <w:spacing w:lineRule="auto" w:line="240"/>
         <w:rPr>
-          <w:sz w:val="24"/>
-          <w:sz w:val="24"/>
-          <w:szCs w:val="24"/>
-          <w:rFonts w:ascii="Liberation Serif" w:hAnsi="Liberation Serif" w:eastAsia="Droid Sans Fallback" w:cs="FreeSans"/>
-          <w:color w:val="00000A"/>
-          <w:lang w:val="en-US" w:eastAsia="zh-CN" w:bidi="hi-IN"/>
-        </w:rPr>
-      </w:pPr>
-      <w:r>
-        <w:rPr/>
-      </w:r>
-      <w:r/>
-    </w:p>
-    <w:p>
-      <w:pPr>
-        <w:pStyle w:val="Normal"/>
-        <w:spacing w:lineRule="auto" w:line="240"/>
-        <w:rPr>
-          <w:sz w:val="24"/>
-          <w:sz w:val="24"/>
-          <w:szCs w:val="24"/>
-          <w:rFonts w:ascii="Liberation Serif" w:hAnsi="Liberation Serif" w:eastAsia="Droid Sans Fallback" w:cs="FreeSans"/>
-          <w:color w:val="00000A"/>
-          <w:lang w:val="en-US" w:eastAsia="zh-CN" w:bidi="hi-IN"/>
-        </w:rPr>
-      </w:pPr>
-      <w:r>
-        <w:rPr/>
+          <w:sz w:val="22"/>
+          <w:sz w:val="22"/>
+          <w:szCs w:val="22"/>
+          <w:rFonts w:ascii="Liberation Serif" w:hAnsi="Liberation Serif" w:eastAsia="Droid Sans Fallback" w:cs="FreeSans"/>
+          <w:color w:val="00000A"/>
+          <w:lang w:val="en-US" w:eastAsia="zh-CN" w:bidi="hi-IN"/>
+        </w:rPr>
+      </w:pPr>
+      <w:r>
+        <w:rPr>
+          <w:rFonts w:eastAsia="Droid Sans Fallback" w:cs="FreeSans"/>
+          <w:color w:val="00000A"/>
+          <w:sz w:val="22"/>
+          <w:szCs w:val="22"/>
+          <w:lang w:val="en-US" w:eastAsia="zh-CN" w:bidi="hi-IN"/>
+        </w:rPr>
+      </w:r>
+      <w:r/>
+    </w:p>
+    <w:p>
+      <w:pPr>
+        <w:pStyle w:val="Normal"/>
+        <w:spacing w:lineRule="auto" w:line="240"/>
+        <w:rPr>
+          <w:sz w:val="24"/>
+          <w:sz w:val="24"/>
+          <w:szCs w:val="24"/>
+          <w:rFonts w:ascii="Liberation Serif" w:hAnsi="Liberation Serif" w:eastAsia="Droid Sans Fallback" w:cs="FreeSans"/>
+          <w:color w:val="00000A"/>
+          <w:lang w:val="en-US" w:eastAsia="zh-CN" w:bidi="hi-IN"/>
+        </w:rPr>
+      </w:pPr>
+      <w:r>
+        <w:rPr>
+          <w:sz w:val="22"/>
+          <w:szCs w:val="22"/>
+        </w:rPr>
         <w:t>Step 4: simpedb.Parser.parseQueryLogicalPlan()</w:t>
       </w:r>
       <w:r/>
@@ -936,7 +871,10 @@
         </w:rPr>
       </w:pPr>
       <w:r>
-        <w:rPr/>
+        <w:rPr>
+          <w:sz w:val="22"/>
+          <w:szCs w:val="22"/>
+        </w:rPr>
         <w:t>- First it will read the FROM clause and add tables into the logical plan.</w:t>
       </w:r>
       <w:r/>
@@ -955,7 +893,10 @@
         </w:rPr>
       </w:pPr>
       <w:r>
-        <w:rPr/>
+        <w:rPr>
+          <w:sz w:val="22"/>
+          <w:szCs w:val="22"/>
+        </w:rPr>
         <w:t>- Then it will looks at the WHERE clause and adds filters to the plan.</w:t>
       </w:r>
       <w:r/>
@@ -974,7 +915,10 @@
         </w:rPr>
       </w:pPr>
       <w:r>
-        <w:rPr/>
+        <w:rPr>
+          <w:sz w:val="22"/>
+          <w:szCs w:val="22"/>
+        </w:rPr>
         <w:t>- Then it looks at the GROUP BY clause to see which fields to group.</w:t>
       </w:r>
       <w:r/>
@@ -993,7 +937,10 @@
         </w:rPr>
       </w:pPr>
       <w:r>
-        <w:rPr/>
+        <w:rPr>
+          <w:sz w:val="22"/>
+          <w:szCs w:val="22"/>
+        </w:rPr>
         <w:t>- Then it processes the SELECT clause to pick out aggregate fields.</w:t>
       </w:r>
       <w:r/>
@@ -1012,7 +959,10 @@
         </w:rPr>
       </w:pPr>
       <w:r>
-        <w:rPr/>
+        <w:rPr>
+          <w:sz w:val="22"/>
+          <w:szCs w:val="22"/>
+        </w:rPr>
         <w:t>- Then it sorts if there's an ORDER BY clause.</w:t>
       </w:r>
       <w:r/>
@@ -1031,7 +981,10 @@
         </w:rPr>
       </w:pPr>
       <w:r>
-        <w:rPr/>
+        <w:rPr>
+          <w:sz w:val="22"/>
+          <w:szCs w:val="22"/>
+        </w:rPr>
         <w:t>- The logic plan is then returned.</w:t>
       </w:r>
       <w:r/>
@@ -1041,34 +994,43 @@
         <w:pStyle w:val="Normal"/>
         <w:spacing w:lineRule="auto" w:line="240"/>
         <w:rPr>
-          <w:sz w:val="24"/>
-          <w:sz w:val="24"/>
-          <w:szCs w:val="24"/>
-          <w:rFonts w:ascii="Liberation Serif" w:hAnsi="Liberation Serif" w:eastAsia="Droid Sans Fallback" w:cs="FreeSans"/>
-          <w:color w:val="00000A"/>
-          <w:lang w:val="en-US" w:eastAsia="zh-CN" w:bidi="hi-IN"/>
-        </w:rPr>
-      </w:pPr>
-      <w:r>
-        <w:rPr/>
-      </w:r>
-      <w:r/>
-    </w:p>
-    <w:p>
-      <w:pPr>
-        <w:pStyle w:val="Normal"/>
-        <w:spacing w:lineRule="auto" w:line="240"/>
-        <w:rPr>
-          <w:sz w:val="24"/>
-          <w:sz w:val="24"/>
-          <w:szCs w:val="24"/>
-          <w:rFonts w:ascii="Liberation Serif" w:hAnsi="Liberation Serif" w:eastAsia="Droid Sans Fallback" w:cs="FreeSans"/>
-          <w:color w:val="00000A"/>
-          <w:lang w:val="en-US" w:eastAsia="zh-CN" w:bidi="hi-IN"/>
-        </w:rPr>
-      </w:pPr>
-      <w:r>
-        <w:rPr/>
+          <w:sz w:val="22"/>
+          <w:sz w:val="22"/>
+          <w:szCs w:val="22"/>
+          <w:rFonts w:ascii="Liberation Serif" w:hAnsi="Liberation Serif" w:eastAsia="Droid Sans Fallback" w:cs="FreeSans"/>
+          <w:color w:val="00000A"/>
+          <w:lang w:val="en-US" w:eastAsia="zh-CN" w:bidi="hi-IN"/>
+        </w:rPr>
+      </w:pPr>
+      <w:r>
+        <w:rPr>
+          <w:rFonts w:eastAsia="Droid Sans Fallback" w:cs="FreeSans"/>
+          <w:color w:val="00000A"/>
+          <w:sz w:val="22"/>
+          <w:szCs w:val="22"/>
+          <w:lang w:val="en-US" w:eastAsia="zh-CN" w:bidi="hi-IN"/>
+        </w:rPr>
+      </w:r>
+      <w:r/>
+    </w:p>
+    <w:p>
+      <w:pPr>
+        <w:pStyle w:val="Normal"/>
+        <w:spacing w:lineRule="auto" w:line="240"/>
+        <w:rPr>
+          <w:sz w:val="24"/>
+          <w:sz w:val="24"/>
+          <w:szCs w:val="24"/>
+          <w:rFonts w:ascii="Liberation Serif" w:hAnsi="Liberation Serif" w:eastAsia="Droid Sans Fallback" w:cs="FreeSans"/>
+          <w:color w:val="00000A"/>
+          <w:lang w:val="en-US" w:eastAsia="zh-CN" w:bidi="hi-IN"/>
+        </w:rPr>
+      </w:pPr>
+      <w:r>
+        <w:rPr>
+          <w:sz w:val="22"/>
+          <w:szCs w:val="22"/>
+        </w:rPr>
         <w:t>Step 5:simpledb.LogicalPlan.physicalPlan()</w:t>
       </w:r>
       <w:r/>
@@ -1087,7 +1049,10 @@
         </w:rPr>
       </w:pPr>
       <w:r>
-        <w:rPr/>
+        <w:rPr>
+          <w:sz w:val="22"/>
+          <w:szCs w:val="22"/>
+        </w:rPr>
         <w:t>- Tries to optimize the order the tables should be joined in the plan.</w:t>
       </w:r>
       <w:r/>
@@ -1106,7 +1071,10 @@
         </w:rPr>
       </w:pPr>
       <w:r>
-        <w:rPr/>
+        <w:rPr>
+          <w:sz w:val="22"/>
+          <w:szCs w:val="22"/>
+        </w:rPr>
         <w:t>- Uses the joinOptimizer with the combination of tables to find the most optimal plan.</w:t>
       </w:r>
       <w:r/>
@@ -1125,7 +1093,10 @@
         </w:rPr>
       </w:pPr>
       <w:r>
-        <w:rPr/>
+        <w:rPr>
+          <w:sz w:val="22"/>
+          <w:szCs w:val="22"/>
+        </w:rPr>
         <w:t>- It returns a DbIterator object that can be used for the query.</w:t>
       </w:r>
       <w:r/>
@@ -1144,7 +1115,13 @@
         </w:rPr>
       </w:pPr>
       <w:r>
-        <w:rPr/>
+        <w:rPr>
+          <w:rFonts w:eastAsia="Droid Sans Fallback" w:cs="FreeSans"/>
+          <w:color w:val="00000A"/>
+          <w:sz w:val="24"/>
+          <w:szCs w:val="24"/>
+          <w:lang w:val="en-US" w:eastAsia="zh-CN" w:bidi="hi-IN"/>
+        </w:rPr>
       </w:r>
       <w:r/>
     </w:p>
@@ -1184,7 +1161,13 @@
         </w:rPr>
       </w:pPr>
       <w:r>
-        <w:rPr/>
+        <w:rPr>
+          <w:rFonts w:eastAsia="Droid Sans Fallback" w:cs="FreeSans"/>
+          <w:color w:val="00000A"/>
+          <w:sz w:val="24"/>
+          <w:szCs w:val="24"/>
+          <w:lang w:val="en-US" w:eastAsia="zh-CN" w:bidi="hi-IN"/>
+        </w:rPr>
       </w:r>
       <w:r/>
     </w:p>
@@ -1372,38 +1355,40 @@
       </w:pPr>
       <w:r>
         <w:rPr>
-          <w:rFonts w:ascii="Andale Mono" w:hAnsi="Andale Mono"/>
-          <w:sz w:val="18"/>
-          <w:szCs w:val="18"/>
-        </w:rPr>
-      </w:r>
-      <w:r/>
-    </w:p>
-    <w:p>
-      <w:pPr>
-        <w:pStyle w:val="TextBody"/>
-        <w:spacing w:lineRule="auto" w:line="240"/>
-        <w:ind w:left="0" w:right="0" w:hanging="0"/>
-        <w:rPr>
-          <w:sz w:val="18"/>
-          <w:sz w:val="18"/>
-          <w:szCs w:val="18"/>
-          <w:rFonts w:ascii="Andale Mono" w:hAnsi="Andale Mono"/>
-        </w:rPr>
-      </w:pPr>
-      <w:r>
-        <w:rPr>
-          <w:rFonts w:ascii="Andale Mono" w:hAnsi="Andale Mono"/>
-          <w:sz w:val="18"/>
-          <w:szCs w:val="18"/>
+          <w:rFonts w:eastAsia="Droid Sans Fallback" w:cs="FreeSans" w:ascii="Andale Mono" w:hAnsi="Andale Mono"/>
+          <w:color w:val="00000A"/>
+          <w:sz w:val="18"/>
+          <w:szCs w:val="18"/>
+          <w:lang w:val="en-US" w:eastAsia="zh-CN" w:bidi="hi-IN"/>
+        </w:rPr>
+      </w:r>
+      <w:r/>
+    </w:p>
+    <w:p>
+      <w:pPr>
+        <w:pStyle w:val="TextBody"/>
+        <w:spacing w:lineRule="auto" w:line="240"/>
+        <w:ind w:left="0" w:right="0" w:hanging="0"/>
+        <w:rPr>
+          <w:sz w:val="18"/>
+          <w:sz w:val="18"/>
+          <w:szCs w:val="18"/>
+          <w:rFonts w:ascii="Andale Mono" w:hAnsi="Andale Mono"/>
+        </w:rPr>
+      </w:pPr>
+      <w:r>
+        <w:rPr>
+          <w:rFonts w:ascii="Andale Mono" w:hAnsi="Andale Mono"/>
+          <w:sz w:val="16"/>
+          <w:szCs w:val="16"/>
         </w:rPr>
         <w:t xml:space="preserve">                                                   </w:t>
       </w:r>
       <w:r>
         <w:rPr>
           <w:rFonts w:ascii="Andale Mono" w:hAnsi="Andale Mono"/>
-          <w:sz w:val="18"/>
-          <w:szCs w:val="18"/>
+          <w:sz w:val="16"/>
+          <w:szCs w:val="16"/>
         </w:rPr>
         <w:t>π(d.fname,d.lname),card:1</w:t>
       </w:r>
@@ -1424,16 +1409,16 @@
       <w:r>
         <w:rPr>
           <w:rFonts w:ascii="Andale Mono" w:hAnsi="Andale Mono"/>
-          <w:sz w:val="18"/>
-          <w:szCs w:val="18"/>
+          <w:sz w:val="16"/>
+          <w:szCs w:val="16"/>
         </w:rPr>
         <w:t xml:space="preserve">                                                   </w:t>
       </w:r>
       <w:r>
         <w:rPr>
           <w:rFonts w:ascii="Andale Mono" w:hAnsi="Andale Mono"/>
-          <w:sz w:val="18"/>
-          <w:szCs w:val="18"/>
+          <w:sz w:val="16"/>
+          <w:szCs w:val="16"/>
         </w:rPr>
         <w:t>|</w:t>
       </w:r>
@@ -1454,16 +1439,16 @@
       <w:r>
         <w:rPr>
           <w:rFonts w:ascii="Andale Mono" w:hAnsi="Andale Mono"/>
-          <w:sz w:val="18"/>
-          <w:szCs w:val="18"/>
+          <w:sz w:val="16"/>
+          <w:szCs w:val="16"/>
         </w:rPr>
         <w:t xml:space="preserve">                                                   ⨝</w:t>
       </w:r>
       <w:r>
         <w:rPr>
           <w:rFonts w:ascii="Andale Mono" w:hAnsi="Andale Mono"/>
-          <w:sz w:val="18"/>
-          <w:szCs w:val="18"/>
+          <w:sz w:val="16"/>
+          <w:szCs w:val="16"/>
         </w:rPr>
         <w:t>(m.did=d.id),card:1</w:t>
       </w:r>
@@ -1484,16 +1469,16 @@
       <w:r>
         <w:rPr>
           <w:rFonts w:ascii="Andale Mono" w:hAnsi="Andale Mono"/>
-          <w:sz w:val="18"/>
-          <w:szCs w:val="18"/>
+          <w:sz w:val="16"/>
+          <w:szCs w:val="16"/>
         </w:rPr>
         <w:t xml:space="preserve">                                </w:t>
       </w:r>
       <w:r>
         <w:rPr>
           <w:rFonts w:ascii="Andale Mono" w:hAnsi="Andale Mono"/>
-          <w:sz w:val="18"/>
-          <w:szCs w:val="18"/>
+          <w:sz w:val="16"/>
+          <w:szCs w:val="16"/>
         </w:rPr>
         <w:t>___________________|____________________</w:t>
       </w:r>
@@ -1514,16 +1499,16 @@
       <w:r>
         <w:rPr>
           <w:rFonts w:ascii="Andale Mono" w:hAnsi="Andale Mono"/>
-          <w:sz w:val="18"/>
-          <w:szCs w:val="18"/>
+          <w:sz w:val="16"/>
+          <w:szCs w:val="16"/>
         </w:rPr>
         <w:t xml:space="preserve">                                </w:t>
       </w:r>
       <w:r>
         <w:rPr>
           <w:rFonts w:ascii="Andale Mono" w:hAnsi="Andale Mono"/>
-          <w:sz w:val="18"/>
-          <w:szCs w:val="18"/>
+          <w:sz w:val="16"/>
+          <w:szCs w:val="16"/>
         </w:rPr>
         <w:t>|                                      |</w:t>
       </w:r>
@@ -1544,16 +1529,16 @@
       <w:r>
         <w:rPr>
           <w:rFonts w:ascii="Andale Mono" w:hAnsi="Andale Mono"/>
-          <w:sz w:val="18"/>
-          <w:szCs w:val="18"/>
+          <w:sz w:val="16"/>
+          <w:szCs w:val="16"/>
         </w:rPr>
         <w:t xml:space="preserve">                                ⨝</w:t>
       </w:r>
       <w:r>
         <w:rPr>
           <w:rFonts w:ascii="Andale Mono" w:hAnsi="Andale Mono"/>
-          <w:sz w:val="18"/>
-          <w:szCs w:val="18"/>
+          <w:sz w:val="16"/>
+          <w:szCs w:val="16"/>
         </w:rPr>
         <w:t>(c.mid=m.mid),card:2791               |</w:t>
       </w:r>
@@ -1574,16 +1559,16 @@
       <w:r>
         <w:rPr>
           <w:rFonts w:ascii="Andale Mono" w:hAnsi="Andale Mono"/>
-          <w:sz w:val="18"/>
-          <w:szCs w:val="18"/>
+          <w:sz w:val="16"/>
+          <w:szCs w:val="16"/>
         </w:rPr>
         <w:t xml:space="preserve">                 </w:t>
       </w:r>
       <w:r>
         <w:rPr>
           <w:rFonts w:ascii="Andale Mono" w:hAnsi="Andale Mono"/>
-          <w:sz w:val="18"/>
-          <w:szCs w:val="18"/>
+          <w:sz w:val="16"/>
+          <w:szCs w:val="16"/>
         </w:rPr>
         <w:t>_______________|_______________                       |</w:t>
       </w:r>
@@ -1604,16 +1589,16 @@
       <w:r>
         <w:rPr>
           <w:rFonts w:ascii="Andale Mono" w:hAnsi="Andale Mono"/>
-          <w:sz w:val="18"/>
-          <w:szCs w:val="18"/>
+          <w:sz w:val="16"/>
+          <w:szCs w:val="16"/>
         </w:rPr>
         <w:t xml:space="preserve">                 </w:t>
       </w:r>
       <w:r>
         <w:rPr>
           <w:rFonts w:ascii="Andale Mono" w:hAnsi="Andale Mono"/>
-          <w:sz w:val="18"/>
-          <w:szCs w:val="18"/>
+          <w:sz w:val="16"/>
+          <w:szCs w:val="16"/>
         </w:rPr>
         <w:t>|                             |                       |</w:t>
       </w:r>
@@ -1634,16 +1619,16 @@
       <w:r>
         <w:rPr>
           <w:rFonts w:ascii="Andale Mono" w:hAnsi="Andale Mono"/>
-          <w:sz w:val="18"/>
-          <w:szCs w:val="18"/>
+          <w:sz w:val="16"/>
+          <w:szCs w:val="16"/>
         </w:rPr>
         <w:t xml:space="preserve">                 ⨝</w:t>
       </w:r>
       <w:r>
         <w:rPr>
           <w:rFonts w:ascii="Andale Mono" w:hAnsi="Andale Mono"/>
-          <w:sz w:val="18"/>
-          <w:szCs w:val="18"/>
+          <w:sz w:val="16"/>
+          <w:szCs w:val="16"/>
         </w:rPr>
         <w:t>(a.id=c.pid),card:29729      |                       |</w:t>
       </w:r>
@@ -1664,16 +1649,16 @@
       <w:r>
         <w:rPr>
           <w:rFonts w:ascii="Andale Mono" w:hAnsi="Andale Mono"/>
-          <w:sz w:val="18"/>
-          <w:szCs w:val="18"/>
+          <w:sz w:val="16"/>
+          <w:szCs w:val="16"/>
         </w:rPr>
         <w:t xml:space="preserve">  </w:t>
       </w:r>
       <w:r>
         <w:rPr>
           <w:rFonts w:ascii="Andale Mono" w:hAnsi="Andale Mono"/>
-          <w:sz w:val="18"/>
-          <w:szCs w:val="18"/>
+          <w:sz w:val="16"/>
+          <w:szCs w:val="16"/>
         </w:rPr>
         <w:t>_______________|_______________              |                       |</w:t>
       </w:r>
@@ -1694,16 +1679,16 @@
       <w:r>
         <w:rPr>
           <w:rFonts w:ascii="Andale Mono" w:hAnsi="Andale Mono"/>
-          <w:sz w:val="18"/>
-          <w:szCs w:val="18"/>
+          <w:sz w:val="16"/>
+          <w:szCs w:val="16"/>
         </w:rPr>
         <w:t xml:space="preserve">  </w:t>
       </w:r>
       <w:r>
         <w:rPr>
           <w:rFonts w:ascii="Andale Mono" w:hAnsi="Andale Mono"/>
-          <w:sz w:val="18"/>
-          <w:szCs w:val="18"/>
+          <w:sz w:val="16"/>
+          <w:szCs w:val="16"/>
         </w:rPr>
         <w:t>|                             |              |                       |</w:t>
       </w:r>
@@ -1724,16 +1709,16 @@
       <w:r>
         <w:rPr>
           <w:rFonts w:ascii="Andale Mono" w:hAnsi="Andale Mono"/>
-          <w:sz w:val="18"/>
-          <w:szCs w:val="18"/>
+          <w:sz w:val="16"/>
+          <w:szCs w:val="16"/>
         </w:rPr>
         <w:t xml:space="preserve">  </w:t>
       </w:r>
       <w:r>
         <w:rPr>
           <w:rFonts w:ascii="Andale Mono" w:hAnsi="Andale Mono"/>
-          <w:sz w:val="18"/>
-          <w:szCs w:val="18"/>
+          <w:sz w:val="16"/>
+          <w:szCs w:val="16"/>
         </w:rPr>
         <w:t>σ(a.lname=Spicer),card:379    |              |                       |</w:t>
       </w:r>
@@ -1754,16 +1739,16 @@
       <w:r>
         <w:rPr>
           <w:rFonts w:ascii="Andale Mono" w:hAnsi="Andale Mono"/>
-          <w:sz w:val="18"/>
-          <w:szCs w:val="18"/>
+          <w:sz w:val="16"/>
+          <w:szCs w:val="16"/>
         </w:rPr>
         <w:t xml:space="preserve">  </w:t>
       </w:r>
       <w:r>
         <w:rPr>
           <w:rFonts w:ascii="Andale Mono" w:hAnsi="Andale Mono"/>
-          <w:sz w:val="18"/>
-          <w:szCs w:val="18"/>
+          <w:sz w:val="16"/>
+          <w:szCs w:val="16"/>
         </w:rPr>
         <w:t>|                             |              |                       |</w:t>
       </w:r>
@@ -1784,16 +1769,16 @@
       <w:r>
         <w:rPr>
           <w:rFonts w:ascii="Andale Mono" w:hAnsi="Andale Mono"/>
-          <w:sz w:val="18"/>
-          <w:szCs w:val="18"/>
+          <w:sz w:val="16"/>
+          <w:szCs w:val="16"/>
         </w:rPr>
         <w:t xml:space="preserve">  </w:t>
       </w:r>
       <w:r>
         <w:rPr>
           <w:rFonts w:ascii="Andale Mono" w:hAnsi="Andale Mono"/>
-          <w:sz w:val="18"/>
-          <w:szCs w:val="18"/>
+          <w:sz w:val="16"/>
+          <w:szCs w:val="16"/>
         </w:rPr>
         <w:t>σ(a.fname=John),card:3019     |              |                       |</w:t>
       </w:r>
@@ -1814,16 +1799,16 @@
       <w:r>
         <w:rPr>
           <w:rFonts w:ascii="Andale Mono" w:hAnsi="Andale Mono"/>
-          <w:sz w:val="18"/>
-          <w:szCs w:val="18"/>
+          <w:sz w:val="16"/>
+          <w:szCs w:val="16"/>
         </w:rPr>
         <w:t xml:space="preserve">  </w:t>
       </w:r>
       <w:r>
         <w:rPr>
           <w:rFonts w:ascii="Andale Mono" w:hAnsi="Andale Mono"/>
-          <w:sz w:val="18"/>
-          <w:szCs w:val="18"/>
+          <w:sz w:val="16"/>
+          <w:szCs w:val="16"/>
         </w:rPr>
         <w:t>|                             |            scan(Movie_Director m)    |</w:t>
       </w:r>
@@ -1844,8 +1829,8 @@
       <w:r>
         <w:rPr>
           <w:rFonts w:ascii="Andale Mono" w:hAnsi="Andale Mono"/>
-          <w:sz w:val="18"/>
-          <w:szCs w:val="18"/>
+          <w:sz w:val="16"/>
+          <w:szCs w:val="16"/>
         </w:rPr>
         <w:t>scan(Actor a)                 scan(Casts c)                          scan(Director d)</w:t>
       </w:r>
@@ -1866,26 +1851,35 @@
         </w:rPr>
       </w:pPr>
       <w:r>
-        <w:rPr/>
-      </w:r>
-      <w:r/>
-    </w:p>
-    <w:p>
-      <w:pPr>
-        <w:pStyle w:val="TextBody"/>
-        <w:spacing w:lineRule="auto" w:line="240"/>
-        <w:ind w:left="0" w:right="0" w:hanging="0"/>
-        <w:rPr>
-          <w:sz w:val="24"/>
-          <w:sz w:val="24"/>
-          <w:szCs w:val="24"/>
-          <w:rFonts w:ascii="Liberation Serif" w:hAnsi="Liberation Serif" w:eastAsia="Droid Sans Fallback" w:cs="FreeSans"/>
-          <w:color w:val="00000A"/>
-          <w:lang w:val="en-US" w:eastAsia="zh-CN" w:bidi="hi-IN"/>
-        </w:rPr>
-      </w:pPr>
-      <w:r>
-        <w:rPr/>
+        <w:rPr>
+          <w:rFonts w:eastAsia="Droid Sans Fallback" w:cs="FreeSans"/>
+          <w:color w:val="00000A"/>
+          <w:sz w:val="24"/>
+          <w:szCs w:val="24"/>
+          <w:lang w:val="en-US" w:eastAsia="zh-CN" w:bidi="hi-IN"/>
+        </w:rPr>
+      </w:r>
+      <w:r/>
+    </w:p>
+    <w:p>
+      <w:pPr>
+        <w:pStyle w:val="TextBody"/>
+        <w:spacing w:lineRule="auto" w:line="240"/>
+        <w:ind w:left="0" w:right="0" w:hanging="0"/>
+        <w:rPr>
+          <w:sz w:val="22"/>
+          <w:sz w:val="22"/>
+          <w:szCs w:val="22"/>
+          <w:rFonts w:ascii="Liberation Serif" w:hAnsi="Liberation Serif" w:eastAsia="Droid Sans Fallback" w:cs="FreeSans"/>
+          <w:color w:val="00000A"/>
+          <w:lang w:val="en-US" w:eastAsia="zh-CN" w:bidi="hi-IN"/>
+        </w:rPr>
+      </w:pPr>
+      <w:r>
+        <w:rPr>
+          <w:sz w:val="22"/>
+          <w:szCs w:val="22"/>
+        </w:rPr>
         <w:t>Selecting based on name results in a large reduction factor. Joining with Casts is very efficient, because a.id is a primary key for Actor. Joining next with Movie_Director allows the final join to be with Director, which utilizes its primary key on d.id.</w:t>
       </w:r>
       <w:r/>
@@ -1896,35 +1890,19 @@
         <w:spacing w:lineRule="auto" w:line="240"/>
         <w:ind w:left="0" w:right="0" w:hanging="0"/>
         <w:rPr>
-          <w:sz w:val="24"/>
-          <w:sz w:val="24"/>
-          <w:szCs w:val="24"/>
-          <w:rFonts w:ascii="Liberation Serif" w:hAnsi="Liberation Serif" w:eastAsia="Droid Sans Fallback" w:cs="FreeSans"/>
-          <w:color w:val="00000A"/>
-          <w:lang w:val="en-US" w:eastAsia="zh-CN" w:bidi="hi-IN"/>
-        </w:rPr>
-      </w:pPr>
-      <w:r>
-        <w:rPr/>
-      </w:r>
-      <w:r/>
-    </w:p>
-    <w:p>
-      <w:pPr>
-        <w:pStyle w:val="TextBody"/>
-        <w:spacing w:lineRule="auto" w:line="240"/>
-        <w:ind w:left="0" w:right="0" w:hanging="0"/>
-        <w:rPr>
-          <w:sz w:val="24"/>
-          <w:sz w:val="24"/>
-          <w:szCs w:val="24"/>
-          <w:rFonts w:ascii="Liberation Serif" w:hAnsi="Liberation Serif" w:eastAsia="Droid Sans Fallback" w:cs="FreeSans"/>
-          <w:color w:val="00000A"/>
-          <w:lang w:val="en-US" w:eastAsia="zh-CN" w:bidi="hi-IN"/>
-        </w:rPr>
-      </w:pPr>
-      <w:r>
-        <w:rPr/>
+          <w:sz w:val="22"/>
+          <w:sz w:val="22"/>
+          <w:szCs w:val="22"/>
+          <w:rFonts w:ascii="Liberation Serif" w:hAnsi="Liberation Serif" w:eastAsia="Droid Sans Fallback" w:cs="FreeSans"/>
+          <w:color w:val="00000A"/>
+          <w:lang w:val="en-US" w:eastAsia="zh-CN" w:bidi="hi-IN"/>
+        </w:rPr>
+      </w:pPr>
+      <w:r>
+        <w:rPr>
+          <w:sz w:val="22"/>
+          <w:szCs w:val="22"/>
+        </w:rPr>
         <w:t>Our result may be different for different size data sets. If a larger data means that the different tables scale unequally (i.e. Actor grows disproportionately to Casts), then this would result in a different decision made for join order.</w:t>
       </w:r>
       <w:r/>
@@ -1935,35 +1913,19 @@
         <w:spacing w:lineRule="auto" w:line="240"/>
         <w:ind w:left="0" w:right="0" w:hanging="0"/>
         <w:rPr>
-          <w:sz w:val="24"/>
-          <w:sz w:val="24"/>
-          <w:szCs w:val="24"/>
-          <w:rFonts w:ascii="Liberation Serif" w:hAnsi="Liberation Serif" w:eastAsia="Droid Sans Fallback" w:cs="FreeSans"/>
-          <w:color w:val="00000A"/>
-          <w:lang w:val="en-US" w:eastAsia="zh-CN" w:bidi="hi-IN"/>
-        </w:rPr>
-      </w:pPr>
-      <w:r>
-        <w:rPr/>
-      </w:r>
-      <w:r/>
-    </w:p>
-    <w:p>
-      <w:pPr>
-        <w:pStyle w:val="TextBody"/>
-        <w:spacing w:lineRule="auto" w:line="240"/>
-        <w:ind w:left="0" w:right="0" w:hanging="0"/>
-        <w:rPr>
-          <w:sz w:val="24"/>
-          <w:sz w:val="24"/>
-          <w:szCs w:val="24"/>
-          <w:rFonts w:ascii="Liberation Serif" w:hAnsi="Liberation Serif" w:eastAsia="Droid Sans Fallback" w:cs="FreeSans"/>
-          <w:color w:val="00000A"/>
-          <w:lang w:val="en-US" w:eastAsia="zh-CN" w:bidi="hi-IN"/>
-        </w:rPr>
-      </w:pPr>
-      <w:r>
-        <w:rPr/>
+          <w:sz w:val="22"/>
+          <w:sz w:val="22"/>
+          <w:szCs w:val="22"/>
+          <w:rFonts w:ascii="Liberation Serif" w:hAnsi="Liberation Serif" w:eastAsia="Droid Sans Fallback" w:cs="FreeSans"/>
+          <w:color w:val="00000A"/>
+          <w:lang w:val="en-US" w:eastAsia="zh-CN" w:bidi="hi-IN"/>
+        </w:rPr>
+      </w:pPr>
+      <w:r>
+        <w:rPr>
+          <w:sz w:val="22"/>
+          <w:szCs w:val="22"/>
+        </w:rPr>
         <w:t>Our other query is as follows:</w:t>
       </w:r>
       <w:r/>
@@ -1973,58 +1935,14 @@
         <w:pStyle w:val="TextBody"/>
         <w:spacing w:lineRule="auto" w:line="240"/>
         <w:ind w:left="0" w:right="0" w:hanging="0"/>
-        <w:rPr>
-          <w:sz w:val="24"/>
-          <w:sz w:val="24"/>
-          <w:szCs w:val="24"/>
-          <w:rFonts w:ascii="Liberation Serif" w:hAnsi="Liberation Serif" w:eastAsia="Droid Sans Fallback" w:cs="FreeSans"/>
-          <w:color w:val="00000A"/>
-          <w:lang w:val="en-US" w:eastAsia="zh-CN" w:bidi="hi-IN"/>
-        </w:rPr>
-      </w:pPr>
-      <w:r>
-        <w:rPr/>
-      </w:r>
-      <w:r/>
-    </w:p>
-    <w:p>
-      <w:pPr>
-        <w:pStyle w:val="TextBody"/>
-        <w:spacing w:lineRule="auto" w:line="240"/>
-        <w:ind w:left="0" w:right="0" w:hanging="0"/>
-        <w:rPr>
-          <w:sz w:val="18"/>
-          <w:sz w:val="18"/>
-          <w:szCs w:val="18"/>
-          <w:rFonts w:ascii="Andale Mono" w:hAnsi="Andale Mono"/>
-        </w:rPr>
-      </w:pPr>
-      <w:r>
-        <w:rPr>
-          <w:rFonts w:ascii="Andale Mono" w:hAnsi="Andale Mono"/>
-          <w:sz w:val="18"/>
-          <w:szCs w:val="18"/>
+      </w:pPr>
+      <w:r>
+        <w:rPr>
+          <w:rFonts w:ascii="Andale Mono" w:hAnsi="Andale Mono"/>
+          <w:sz w:val="16"/>
+          <w:szCs w:val="16"/>
         </w:rPr>
         <w:t>select a.fname, a.lname from Actor a, Casts c, Movie m where a.id=c.pid and c.mid=m.id and m.name='A Darker Shade of Gray';</w:t>
-      </w:r>
-      <w:r/>
-    </w:p>
-    <w:p>
-      <w:pPr>
-        <w:pStyle w:val="TextBody"/>
-        <w:spacing w:lineRule="auto" w:line="240"/>
-        <w:ind w:left="0" w:right="0" w:hanging="0"/>
-        <w:rPr>
-          <w:sz w:val="24"/>
-          <w:sz w:val="24"/>
-          <w:szCs w:val="24"/>
-          <w:rFonts w:ascii="Liberation Serif" w:hAnsi="Liberation Serif" w:eastAsia="Droid Sans Fallback" w:cs="FreeSans"/>
-          <w:color w:val="00000A"/>
-          <w:lang w:val="en-US" w:eastAsia="zh-CN" w:bidi="hi-IN"/>
-        </w:rPr>
-      </w:pPr>
-      <w:r>
-        <w:rPr/>
       </w:r>
       <w:r/>
     </w:p>
@@ -2063,8 +1981,8 @@
       <w:r>
         <w:rPr>
           <w:rFonts w:ascii="Andale Mono" w:hAnsi="Andale Mono"/>
-          <w:sz w:val="18"/>
-          <w:szCs w:val="18"/>
+          <w:sz w:val="16"/>
+          <w:szCs w:val="16"/>
         </w:rPr>
         <w:t>a.fname</w:t>
         <w:tab/>
@@ -2087,8 +2005,8 @@
       <w:r>
         <w:rPr>
           <w:rFonts w:ascii="Andale Mono" w:hAnsi="Andale Mono"/>
-          <w:sz w:val="18"/>
-          <w:szCs w:val="18"/>
+          <w:sz w:val="16"/>
+          <w:szCs w:val="16"/>
         </w:rPr>
         <w:t>-----------------------------</w:t>
       </w:r>
@@ -2109,8 +2027,8 @@
       <w:r>
         <w:rPr>
           <w:rFonts w:ascii="Andale Mono" w:hAnsi="Andale Mono"/>
-          <w:sz w:val="18"/>
-          <w:szCs w:val="18"/>
+          <w:sz w:val="16"/>
+          <w:szCs w:val="16"/>
         </w:rPr>
         <w:t>Jack</w:t>
         <w:tab/>
@@ -2134,8 +2052,8 @@
       <w:r>
         <w:rPr>
           <w:rFonts w:ascii="Andale Mono" w:hAnsi="Andale Mono"/>
-          <w:sz w:val="18"/>
-          <w:szCs w:val="18"/>
+          <w:sz w:val="16"/>
+          <w:szCs w:val="16"/>
         </w:rPr>
         <w:t>Nicodemus</w:t>
         <w:tab/>
@@ -2158,8 +2076,8 @@
       <w:r>
         <w:rPr>
           <w:rFonts w:ascii="Andale Mono" w:hAnsi="Andale Mono"/>
-          <w:sz w:val="18"/>
-          <w:szCs w:val="18"/>
+          <w:sz w:val="16"/>
+          <w:szCs w:val="16"/>
         </w:rPr>
         <w:t>Kenneth</w:t>
         <w:tab/>
@@ -2172,18 +2090,12 @@
         <w:pStyle w:val="TextBody"/>
         <w:spacing w:lineRule="auto" w:line="240"/>
         <w:ind w:left="0" w:right="0" w:hanging="0"/>
-        <w:rPr>
-          <w:sz w:val="18"/>
-          <w:sz w:val="18"/>
-          <w:szCs w:val="18"/>
-          <w:rFonts w:ascii="Andale Mono" w:hAnsi="Andale Mono"/>
-        </w:rPr>
-      </w:pPr>
-      <w:r>
-        <w:rPr>
-          <w:rFonts w:ascii="Andale Mono" w:hAnsi="Andale Mono"/>
-          <w:sz w:val="18"/>
-          <w:szCs w:val="18"/>
+      </w:pPr>
+      <w:r>
+        <w:rPr>
+          <w:rFonts w:ascii="Andale Mono" w:hAnsi="Andale Mono"/>
+          <w:sz w:val="16"/>
+          <w:szCs w:val="16"/>
         </w:rPr>
         <w:t>Kristin</w:t>
         <w:tab/>
@@ -2207,25 +2119,6 @@
       </w:pPr>
       <w:r>
         <w:rPr/>
-      </w:r>
-      <w:r/>
-    </w:p>
-    <w:p>
-      <w:pPr>
-        <w:pStyle w:val="TextBody"/>
-        <w:spacing w:lineRule="auto" w:line="240"/>
-        <w:ind w:left="0" w:right="0" w:hanging="0"/>
-        <w:rPr>
-          <w:sz w:val="24"/>
-          <w:sz w:val="24"/>
-          <w:szCs w:val="24"/>
-          <w:rFonts w:ascii="Liberation Serif" w:hAnsi="Liberation Serif" w:eastAsia="Droid Sans Fallback" w:cs="FreeSans"/>
-          <w:color w:val="00000A"/>
-          <w:lang w:val="en-US" w:eastAsia="zh-CN" w:bidi="hi-IN"/>
-        </w:rPr>
-      </w:pPr>
-      <w:r>
-        <w:rPr/>
         <w:t>The query plan generated looks like this:</w:t>
       </w:r>
       <w:r/>
@@ -2245,16 +2138,16 @@
       <w:r>
         <w:rPr>
           <w:rFonts w:ascii="Andale Mono" w:hAnsi="Andale Mono"/>
-          <w:sz w:val="18"/>
-          <w:szCs w:val="18"/>
+          <w:sz w:val="16"/>
+          <w:szCs w:val="16"/>
         </w:rPr>
         <w:t xml:space="preserve">                                           </w:t>
       </w:r>
       <w:r>
         <w:rPr>
           <w:rFonts w:ascii="Andale Mono" w:hAnsi="Andale Mono"/>
-          <w:sz w:val="18"/>
-          <w:szCs w:val="18"/>
+          <w:sz w:val="16"/>
+          <w:szCs w:val="16"/>
         </w:rPr>
         <w:t>π(a.fname,a.lname),card:1</w:t>
       </w:r>
@@ -2275,16 +2168,16 @@
       <w:r>
         <w:rPr>
           <w:rFonts w:ascii="Andale Mono" w:hAnsi="Andale Mono"/>
-          <w:sz w:val="18"/>
-          <w:szCs w:val="18"/>
+          <w:sz w:val="16"/>
+          <w:szCs w:val="16"/>
         </w:rPr>
         <w:t xml:space="preserve">                                           </w:t>
       </w:r>
       <w:r>
         <w:rPr>
           <w:rFonts w:ascii="Andale Mono" w:hAnsi="Andale Mono"/>
-          <w:sz w:val="18"/>
-          <w:szCs w:val="18"/>
+          <w:sz w:val="16"/>
+          <w:szCs w:val="16"/>
         </w:rPr>
         <w:t>|</w:t>
       </w:r>
@@ -2305,16 +2198,16 @@
       <w:r>
         <w:rPr>
           <w:rFonts w:ascii="Andale Mono" w:hAnsi="Andale Mono"/>
-          <w:sz w:val="18"/>
-          <w:szCs w:val="18"/>
+          <w:sz w:val="16"/>
+          <w:szCs w:val="16"/>
         </w:rPr>
         <w:t xml:space="preserve">                                           ⨝</w:t>
       </w:r>
       <w:r>
         <w:rPr>
           <w:rFonts w:ascii="Andale Mono" w:hAnsi="Andale Mono"/>
-          <w:sz w:val="18"/>
-          <w:szCs w:val="18"/>
+          <w:sz w:val="16"/>
+          <w:szCs w:val="16"/>
         </w:rPr>
         <w:t>(c.pid=a.id),card:1</w:t>
       </w:r>
@@ -2335,16 +2228,16 @@
       <w:r>
         <w:rPr>
           <w:rFonts w:ascii="Andale Mono" w:hAnsi="Andale Mono"/>
-          <w:sz w:val="18"/>
-          <w:szCs w:val="18"/>
+          <w:sz w:val="16"/>
+          <w:szCs w:val="16"/>
         </w:rPr>
         <w:t xml:space="preserve">                        </w:t>
       </w:r>
       <w:r>
         <w:rPr>
           <w:rFonts w:ascii="Andale Mono" w:hAnsi="Andale Mono"/>
-          <w:sz w:val="18"/>
-          <w:szCs w:val="18"/>
+          <w:sz w:val="16"/>
+          <w:szCs w:val="16"/>
         </w:rPr>
         <w:t>___________________|___________________</w:t>
       </w:r>
@@ -2365,16 +2258,16 @@
       <w:r>
         <w:rPr>
           <w:rFonts w:ascii="Andale Mono" w:hAnsi="Andale Mono"/>
-          <w:sz w:val="18"/>
-          <w:szCs w:val="18"/>
+          <w:sz w:val="16"/>
+          <w:szCs w:val="16"/>
         </w:rPr>
         <w:t xml:space="preserve">                        </w:t>
       </w:r>
       <w:r>
         <w:rPr>
           <w:rFonts w:ascii="Andale Mono" w:hAnsi="Andale Mono"/>
-          <w:sz w:val="18"/>
-          <w:szCs w:val="18"/>
+          <w:sz w:val="16"/>
+          <w:szCs w:val="16"/>
         </w:rPr>
         <w:t>|                                     |</w:t>
       </w:r>
@@ -2395,16 +2288,16 @@
       <w:r>
         <w:rPr>
           <w:rFonts w:ascii="Andale Mono" w:hAnsi="Andale Mono"/>
-          <w:sz w:val="18"/>
-          <w:szCs w:val="18"/>
+          <w:sz w:val="16"/>
+          <w:szCs w:val="16"/>
         </w:rPr>
         <w:t xml:space="preserve">                        ⨝</w:t>
       </w:r>
       <w:r>
         <w:rPr>
           <w:rFonts w:ascii="Andale Mono" w:hAnsi="Andale Mono"/>
-          <w:sz w:val="18"/>
-          <w:szCs w:val="18"/>
+          <w:sz w:val="16"/>
+          <w:szCs w:val="16"/>
         </w:rPr>
         <w:t>(m.id=c.mid),card:29729              |</w:t>
       </w:r>
@@ -2425,16 +2318,16 @@
       <w:r>
         <w:rPr>
           <w:rFonts w:ascii="Andale Mono" w:hAnsi="Andale Mono"/>
-          <w:sz w:val="18"/>
-          <w:szCs w:val="18"/>
+          <w:sz w:val="16"/>
+          <w:szCs w:val="16"/>
         </w:rPr>
         <w:t xml:space="preserve">  </w:t>
       </w:r>
       <w:r>
         <w:rPr>
           <w:rFonts w:ascii="Andale Mono" w:hAnsi="Andale Mono"/>
-          <w:sz w:val="18"/>
-          <w:szCs w:val="18"/>
+          <w:sz w:val="16"/>
+          <w:szCs w:val="16"/>
         </w:rPr>
         <w:t>______________________|_______________________              |</w:t>
       </w:r>
@@ -2455,16 +2348,16 @@
       <w:r>
         <w:rPr>
           <w:rFonts w:ascii="Andale Mono" w:hAnsi="Andale Mono"/>
-          <w:sz w:val="18"/>
-          <w:szCs w:val="18"/>
+          <w:sz w:val="16"/>
+          <w:szCs w:val="16"/>
         </w:rPr>
         <w:t xml:space="preserve">  </w:t>
       </w:r>
       <w:r>
         <w:rPr>
           <w:rFonts w:ascii="Andale Mono" w:hAnsi="Andale Mono"/>
-          <w:sz w:val="18"/>
-          <w:szCs w:val="18"/>
+          <w:sz w:val="16"/>
+          <w:szCs w:val="16"/>
         </w:rPr>
         <w:t>|                                            |              |</w:t>
       </w:r>
@@ -2485,16 +2378,16 @@
       <w:r>
         <w:rPr>
           <w:rFonts w:ascii="Andale Mono" w:hAnsi="Andale Mono"/>
-          <w:sz w:val="18"/>
-          <w:szCs w:val="18"/>
+          <w:sz w:val="16"/>
+          <w:szCs w:val="16"/>
         </w:rPr>
         <w:t xml:space="preserve">  </w:t>
       </w:r>
       <w:r>
         <w:rPr>
           <w:rFonts w:ascii="Andale Mono" w:hAnsi="Andale Mono"/>
-          <w:sz w:val="18"/>
-          <w:szCs w:val="18"/>
+          <w:sz w:val="16"/>
+          <w:szCs w:val="16"/>
         </w:rPr>
         <w:t>σ(m.name=A Darker Shade of Gray),card:165    |              |</w:t>
       </w:r>
@@ -2515,16 +2408,16 @@
       <w:r>
         <w:rPr>
           <w:rFonts w:ascii="Andale Mono" w:hAnsi="Andale Mono"/>
-          <w:sz w:val="18"/>
-          <w:szCs w:val="18"/>
+          <w:sz w:val="16"/>
+          <w:szCs w:val="16"/>
         </w:rPr>
         <w:t xml:space="preserve">  </w:t>
       </w:r>
       <w:r>
         <w:rPr>
           <w:rFonts w:ascii="Andale Mono" w:hAnsi="Andale Mono"/>
-          <w:sz w:val="18"/>
-          <w:szCs w:val="18"/>
+          <w:sz w:val="16"/>
+          <w:szCs w:val="16"/>
         </w:rPr>
         <w:t>|                                            |            scan(Actor a)</w:t>
       </w:r>
@@ -2545,8 +2438,8 @@
       <w:r>
         <w:rPr>
           <w:rFonts w:ascii="Andale Mono" w:hAnsi="Andale Mono"/>
-          <w:sz w:val="18"/>
-          <w:szCs w:val="18"/>
+          <w:sz w:val="16"/>
+          <w:szCs w:val="16"/>
         </w:rPr>
         <w:t>scan(Movie m)                                scan(Casts c)</w:t>
       </w:r>
@@ -2568,9 +2461,11 @@
       </w:pPr>
       <w:r>
         <w:rPr>
-          <w:rFonts w:ascii="Andale Mono" w:hAnsi="Andale Mono"/>
-          <w:sz w:val="18"/>
-          <w:szCs w:val="18"/>
+          <w:rFonts w:eastAsia="Droid Sans Fallback" w:cs="FreeSans" w:ascii="Andale Mono" w:hAnsi="Andale Mono"/>
+          <w:color w:val="00000A"/>
+          <w:sz w:val="18"/>
+          <w:szCs w:val="18"/>
+          <w:lang w:val="en-US" w:eastAsia="zh-CN" w:bidi="hi-IN"/>
         </w:rPr>
       </w:r>
       <w:r/>
@@ -2580,11 +2475,19 @@
         <w:pStyle w:val="TextBody"/>
         <w:spacing w:lineRule="auto" w:line="240" w:before="0" w:after="140"/>
         <w:ind w:left="0" w:right="0" w:hanging="0"/>
-      </w:pPr>
-      <w:r>
-        <w:rPr>
-          <w:sz w:val="24"/>
-          <w:szCs w:val="24"/>
+        <w:rPr>
+          <w:sz w:val="22"/>
+          <w:sz w:val="22"/>
+          <w:szCs w:val="22"/>
+          <w:rFonts w:ascii="Liberation Serif" w:hAnsi="Liberation Serif" w:eastAsia="Droid Sans Fallback" w:cs="FreeSans"/>
+          <w:color w:val="00000A"/>
+          <w:lang w:val="en-US" w:eastAsia="zh-CN" w:bidi="hi-IN"/>
+        </w:rPr>
+      </w:pPr>
+      <w:r>
+        <w:rPr>
+          <w:sz w:val="22"/>
+          <w:szCs w:val="22"/>
         </w:rPr>
         <w:t>This plan is generated because it first selects out the movie 'A Darker Shade of Gray.' This reduces the input size to the first join by a great deal. Then it joins with Casts, which will result in a small output cardinality, since there is only one cast per film (and there is probably only one film with that title). Then the final join will be very efficient because a.id is a primary key for Actor.</w:t>
       </w:r>
@@ -2609,6 +2512,7 @@
     <w:rPrDefault>
       <w:rPr>
         <w:rFonts w:ascii="Liberation Serif" w:hAnsi="Liberation Serif" w:eastAsia="Droid Sans Fallback" w:cs="FreeSans"/>
+        <w:sz w:val="20"/>
         <w:szCs w:val="24"/>
         <w:lang w:val="en-US" w:eastAsia="zh-CN" w:bidi="hi-IN"/>
       </w:rPr>

</xml_diff>